<commit_message>
no longer include google fonts to comply with dsgvo
</commit_message>
<xml_diff>
--- a/mlws_resources/ml_course_workbook_scientist.docx
+++ b/mlws_resources/ml_course_workbook_scientist.docx
@@ -39,13 +39,13 @@
         <w:rPr>
           <w:rtl w:val="0"/>
         </w:rPr>
-        <w:t xml:space="preserve">– </w:t>
-      </w:r>
-      <w:r>
-        <w:rPr>
-          <w:rtl w:val="0"/>
-        </w:rPr>
-        <w:t xml:space="preserve">Part 1 – </w:t>
+        <w:t xml:space="preserve">– Before the Course</w:t>
+      </w:r>
+      <w:r>
+        <w:rPr>
+          <w:rtl w:val="0"/>
+        </w:rPr>
+        <w:t xml:space="preserve"> – </w:t>
       </w:r>
       <w:r>
         <w:rPr>
@@ -152,13 +152,42 @@
     </w:p>
     <w:p>
       <w:pPr>
+        <w:rPr/>
+      </w:pPr>
+      <w:r>
+        <w:rPr>
+          <w:rtl w:val="0"/>
+        </w:rPr>
+      </w:r>
+    </w:p>
+    <w:p>
+      <w:pPr>
+        <w:pStyle w:val="Subtitle"/>
+        <w:rPr/>
+      </w:pPr>
+      <w:bookmarkStart w:colFirst="0" w:colLast="0" w:name="_dw6klkonv9ho" w:id="5"/>
+      <w:bookmarkEnd w:id="5"/>
+      <w:r>
+        <w:rPr>
+          <w:rtl w:val="0"/>
+        </w:rPr>
+        <w:t xml:space="preserve">– Part 1 – </w:t>
+      </w:r>
+      <w:r>
+        <w:rPr>
+          <w:rtl w:val="0"/>
+        </w:rPr>
+      </w:r>
+    </w:p>
+    <w:p>
+      <w:pPr>
         <w:pStyle w:val="Heading3"/>
         <w:rPr>
           <w:rFonts w:ascii="Source Sans Pro" w:cs="Source Sans Pro" w:eastAsia="Source Sans Pro" w:hAnsi="Source Sans Pro"/>
         </w:rPr>
       </w:pPr>
-      <w:bookmarkStart w:colFirst="0" w:colLast="0" w:name="_119q4jlbs83" w:id="5"/>
-      <w:bookmarkEnd w:id="5"/>
+      <w:bookmarkStart w:colFirst="0" w:colLast="0" w:name="_119q4jlbs83" w:id="6"/>
+      <w:bookmarkEnd w:id="6"/>
       <w:r>
         <w:rPr>
           <w:rFonts w:ascii="Source Sans Pro" w:cs="Source Sans Pro" w:eastAsia="Source Sans Pro" w:hAnsi="Source Sans Pro"/>
@@ -172,8 +201,8 @@
         <w:pStyle w:val="Heading4"/>
         <w:rPr/>
       </w:pPr>
-      <w:bookmarkStart w:colFirst="0" w:colLast="0" w:name="_hwfxjpyu9vy4" w:id="6"/>
-      <w:bookmarkEnd w:id="6"/>
+      <w:bookmarkStart w:colFirst="0" w:colLast="0" w:name="_hwfxjpyu9vy4" w:id="7"/>
+      <w:bookmarkEnd w:id="7"/>
       <w:r>
         <w:rPr>
           <w:rtl w:val="0"/>
@@ -248,8 +277,8 @@
         <w:pStyle w:val="Heading4"/>
         <w:rPr/>
       </w:pPr>
-      <w:bookmarkStart w:colFirst="0" w:colLast="0" w:name="_3zpik74vwcdd" w:id="7"/>
-      <w:bookmarkEnd w:id="7"/>
+      <w:bookmarkStart w:colFirst="0" w:colLast="0" w:name="_3zpik74vwcdd" w:id="8"/>
+      <w:bookmarkEnd w:id="8"/>
       <w:r>
         <w:rPr>
           <w:rtl w:val="0"/>
@@ -294,8 +323,8 @@
           <w:rFonts w:ascii="Source Sans Pro" w:cs="Source Sans Pro" w:eastAsia="Source Sans Pro" w:hAnsi="Source Sans Pro"/>
         </w:rPr>
       </w:pPr>
-      <w:bookmarkStart w:colFirst="0" w:colLast="0" w:name="_47gn09op5xte" w:id="8"/>
-      <w:bookmarkEnd w:id="8"/>
+      <w:bookmarkStart w:colFirst="0" w:colLast="0" w:name="_47gn09op5xte" w:id="9"/>
+      <w:bookmarkEnd w:id="9"/>
       <w:r>
         <w:rPr>
           <w:rFonts w:ascii="Source Sans Pro" w:cs="Source Sans Pro" w:eastAsia="Source Sans Pro" w:hAnsi="Source Sans Pro"/>
@@ -309,8 +338,8 @@
         <w:pStyle w:val="Heading4"/>
         <w:rPr/>
       </w:pPr>
-      <w:bookmarkStart w:colFirst="0" w:colLast="0" w:name="_8yi69ah3r5ao" w:id="9"/>
-      <w:bookmarkEnd w:id="9"/>
+      <w:bookmarkStart w:colFirst="0" w:colLast="0" w:name="_8yi69ah3r5ao" w:id="10"/>
+      <w:bookmarkEnd w:id="10"/>
       <w:r>
         <w:rPr>
           <w:rtl w:val="0"/>
@@ -343,8 +372,8 @@
         <w:pStyle w:val="Heading4"/>
         <w:rPr/>
       </w:pPr>
-      <w:bookmarkStart w:colFirst="0" w:colLast="0" w:name="_wsymx2c4klis" w:id="10"/>
-      <w:bookmarkEnd w:id="10"/>
+      <w:bookmarkStart w:colFirst="0" w:colLast="0" w:name="_wsymx2c4klis" w:id="11"/>
+      <w:bookmarkEnd w:id="11"/>
       <w:r>
         <w:rPr>
           <w:rtl w:val="0"/>
@@ -439,8 +468,8 @@
         <w:pStyle w:val="Heading4"/>
         <w:rPr/>
       </w:pPr>
-      <w:bookmarkStart w:colFirst="0" w:colLast="0" w:name="_6ro0d6gxr5lj" w:id="11"/>
-      <w:bookmarkEnd w:id="11"/>
+      <w:bookmarkStart w:colFirst="0" w:colLast="0" w:name="_6ro0d6gxr5lj" w:id="12"/>
+      <w:bookmarkEnd w:id="12"/>
       <w:r>
         <w:rPr>
           <w:rtl w:val="0"/>
@@ -560,8 +589,8 @@
           <w:rFonts w:ascii="Source Sans Pro" w:cs="Source Sans Pro" w:eastAsia="Source Sans Pro" w:hAnsi="Source Sans Pro"/>
         </w:rPr>
       </w:pPr>
-      <w:bookmarkStart w:colFirst="0" w:colLast="0" w:name="_s58r3fpjf697" w:id="12"/>
-      <w:bookmarkEnd w:id="12"/>
+      <w:bookmarkStart w:colFirst="0" w:colLast="0" w:name="_s58r3fpjf697" w:id="13"/>
+      <w:bookmarkEnd w:id="13"/>
       <w:r>
         <w:rPr>
           <w:rFonts w:ascii="Source Sans Pro" w:cs="Source Sans Pro" w:eastAsia="Source Sans Pro" w:hAnsi="Source Sans Pro"/>
@@ -575,8 +604,8 @@
         <w:pStyle w:val="Heading4"/>
         <w:rPr/>
       </w:pPr>
-      <w:bookmarkStart w:colFirst="0" w:colLast="0" w:name="_oesvjorsawmp" w:id="13"/>
-      <w:bookmarkEnd w:id="13"/>
+      <w:bookmarkStart w:colFirst="0" w:colLast="0" w:name="_oesvjorsawmp" w:id="14"/>
+      <w:bookmarkEnd w:id="14"/>
       <w:r>
         <w:rPr>
           <w:rtl w:val="0"/>
@@ -659,8 +688,8 @@
         <w:pStyle w:val="Heading4"/>
         <w:rPr/>
       </w:pPr>
-      <w:bookmarkStart w:colFirst="0" w:colLast="0" w:name="_coqhr12yr1y3" w:id="14"/>
-      <w:bookmarkEnd w:id="14"/>
+      <w:bookmarkStart w:colFirst="0" w:colLast="0" w:name="_coqhr12yr1y3" w:id="15"/>
+      <w:bookmarkEnd w:id="15"/>
       <w:r>
         <w:rPr>
           <w:rtl w:val="0"/>
@@ -693,8 +722,8 @@
         <w:pStyle w:val="Heading4"/>
         <w:rPr/>
       </w:pPr>
-      <w:bookmarkStart w:colFirst="0" w:colLast="0" w:name="_ytfcj8rjf45r" w:id="15"/>
-      <w:bookmarkEnd w:id="15"/>
+      <w:bookmarkStart w:colFirst="0" w:colLast="0" w:name="_ytfcj8rjf45r" w:id="16"/>
+      <w:bookmarkEnd w:id="16"/>
       <w:r>
         <w:rPr>
           <w:rtl w:val="0"/>
@@ -739,8 +768,8 @@
           <w:rFonts w:ascii="Source Sans Pro" w:cs="Source Sans Pro" w:eastAsia="Source Sans Pro" w:hAnsi="Source Sans Pro"/>
         </w:rPr>
       </w:pPr>
-      <w:bookmarkStart w:colFirst="0" w:colLast="0" w:name="_go1ja4128er4" w:id="16"/>
-      <w:bookmarkEnd w:id="16"/>
+      <w:bookmarkStart w:colFirst="0" w:colLast="0" w:name="_go1ja4128er4" w:id="17"/>
+      <w:bookmarkEnd w:id="17"/>
       <w:r>
         <w:rPr>
           <w:rFonts w:ascii="Source Sans Pro" w:cs="Source Sans Pro" w:eastAsia="Source Sans Pro" w:hAnsi="Source Sans Pro"/>
@@ -754,8 +783,8 @@
         <w:pStyle w:val="Heading4"/>
         <w:rPr/>
       </w:pPr>
-      <w:bookmarkStart w:colFirst="0" w:colLast="0" w:name="_37pcvuspv8ib" w:id="17"/>
-      <w:bookmarkEnd w:id="17"/>
+      <w:bookmarkStart w:colFirst="0" w:colLast="0" w:name="_37pcvuspv8ib" w:id="18"/>
+      <w:bookmarkEnd w:id="18"/>
       <w:r>
         <w:rPr>
           <w:rtl w:val="0"/>
@@ -790,8 +819,8 @@
         <w:pStyle w:val="Heading4"/>
         <w:rPr/>
       </w:pPr>
-      <w:bookmarkStart w:colFirst="0" w:colLast="0" w:name="_p34zu851s16d" w:id="18"/>
-      <w:bookmarkEnd w:id="18"/>
+      <w:bookmarkStart w:colFirst="0" w:colLast="0" w:name="_p34zu851s16d" w:id="19"/>
+      <w:bookmarkEnd w:id="19"/>
       <w:r>
         <w:rPr>
           <w:rtl w:val="0"/>
@@ -838,8 +867,8 @@
         <w:pStyle w:val="Heading4"/>
         <w:rPr/>
       </w:pPr>
-      <w:bookmarkStart w:colFirst="0" w:colLast="0" w:name="_59wvvuwjfq8l" w:id="19"/>
-      <w:bookmarkEnd w:id="19"/>
+      <w:bookmarkStart w:colFirst="0" w:colLast="0" w:name="_59wvvuwjfq8l" w:id="20"/>
+      <w:bookmarkEnd w:id="20"/>
       <w:r>
         <w:rPr>
           <w:rtl w:val="0"/>
@@ -892,8 +921,8 @@
         <w:pStyle w:val="Heading3"/>
         <w:rPr/>
       </w:pPr>
-      <w:bookmarkStart w:colFirst="0" w:colLast="0" w:name="_25bfueh9xyd" w:id="20"/>
-      <w:bookmarkEnd w:id="20"/>
+      <w:bookmarkStart w:colFirst="0" w:colLast="0" w:name="_25bfueh9xyd" w:id="21"/>
+      <w:bookmarkEnd w:id="21"/>
       <w:r>
         <w:rPr>
           <w:rtl w:val="0"/>
@@ -906,8 +935,8 @@
         <w:pStyle w:val="Heading4"/>
         <w:rPr/>
       </w:pPr>
-      <w:bookmarkStart w:colFirst="0" w:colLast="0" w:name="_qr7rs2vizirg" w:id="21"/>
-      <w:bookmarkEnd w:id="21"/>
+      <w:bookmarkStart w:colFirst="0" w:colLast="0" w:name="_qr7rs2vizirg" w:id="22"/>
+      <w:bookmarkEnd w:id="22"/>
       <w:r>
         <w:rPr>
           <w:rtl w:val="0"/>
@@ -999,8 +1028,8 @@
         <w:pStyle w:val="Heading4"/>
         <w:rPr/>
       </w:pPr>
-      <w:bookmarkStart w:colFirst="0" w:colLast="0" w:name="_9rtaja6zuyen" w:id="22"/>
-      <w:bookmarkEnd w:id="22"/>
+      <w:bookmarkStart w:colFirst="0" w:colLast="0" w:name="_9rtaja6zuyen" w:id="23"/>
+      <w:bookmarkEnd w:id="23"/>
       <w:r>
         <w:rPr>
           <w:rtl w:val="0"/>
@@ -1083,8 +1112,8 @@
         <w:pStyle w:val="Heading4"/>
         <w:rPr/>
       </w:pPr>
-      <w:bookmarkStart w:colFirst="0" w:colLast="0" w:name="_c2zfvpgum3gi" w:id="23"/>
-      <w:bookmarkEnd w:id="23"/>
+      <w:bookmarkStart w:colFirst="0" w:colLast="0" w:name="_c2zfvpgum3gi" w:id="24"/>
+      <w:bookmarkEnd w:id="24"/>
       <w:r>
         <w:rPr>
           <w:rtl w:val="0"/>
@@ -1157,8 +1186,8 @@
           <w:rFonts w:ascii="Source Sans Pro" w:cs="Source Sans Pro" w:eastAsia="Source Sans Pro" w:hAnsi="Source Sans Pro"/>
         </w:rPr>
       </w:pPr>
-      <w:bookmarkStart w:colFirst="0" w:colLast="0" w:name="_2wunorjz5wuu" w:id="24"/>
-      <w:bookmarkEnd w:id="24"/>
+      <w:bookmarkStart w:colFirst="0" w:colLast="0" w:name="_2wunorjz5wuu" w:id="25"/>
+      <w:bookmarkEnd w:id="25"/>
       <w:r>
         <w:rPr>
           <w:rtl w:val="0"/>
@@ -1198,8 +1227,8 @@
           <w:rFonts w:ascii="Source Sans Pro" w:cs="Source Sans Pro" w:eastAsia="Source Sans Pro" w:hAnsi="Source Sans Pro"/>
         </w:rPr>
       </w:pPr>
-      <w:bookmarkStart w:colFirst="0" w:colLast="0" w:name="_zgeh1fb3y45s" w:id="25"/>
-      <w:bookmarkEnd w:id="25"/>
+      <w:bookmarkStart w:colFirst="0" w:colLast="0" w:name="_zgeh1fb3y45s" w:id="26"/>
+      <w:bookmarkEnd w:id="26"/>
       <w:r>
         <w:rPr>
           <w:rFonts w:ascii="Source Sans Pro" w:cs="Source Sans Pro" w:eastAsia="Source Sans Pro" w:hAnsi="Source Sans Pro"/>
@@ -1213,8 +1242,8 @@
         <w:pStyle w:val="Heading4"/>
         <w:rPr/>
       </w:pPr>
-      <w:bookmarkStart w:colFirst="0" w:colLast="0" w:name="_jc3wer6ocx8m" w:id="26"/>
-      <w:bookmarkEnd w:id="26"/>
+      <w:bookmarkStart w:colFirst="0" w:colLast="0" w:name="_jc3wer6ocx8m" w:id="27"/>
+      <w:bookmarkEnd w:id="27"/>
       <w:r>
         <w:rPr>
           <w:rtl w:val="0"/>
@@ -1279,8 +1308,8 @@
           <w:szCs w:val="22"/>
         </w:rPr>
       </w:pPr>
-      <w:bookmarkStart w:colFirst="0" w:colLast="0" w:name="_tm5tf0pvyocx" w:id="27"/>
-      <w:bookmarkEnd w:id="27"/>
+      <w:bookmarkStart w:colFirst="0" w:colLast="0" w:name="_tm5tf0pvyocx" w:id="28"/>
+      <w:bookmarkEnd w:id="28"/>
       <w:r>
         <w:rPr>
           <w:rFonts w:ascii="Source Sans Pro" w:cs="Source Sans Pro" w:eastAsia="Source Sans Pro" w:hAnsi="Source Sans Pro"/>
@@ -1299,8 +1328,8 @@
         <w:pStyle w:val="Heading4"/>
         <w:rPr/>
       </w:pPr>
-      <w:bookmarkStart w:colFirst="0" w:colLast="0" w:name="_j45vgqfrpeqg" w:id="28"/>
-      <w:bookmarkEnd w:id="28"/>
+      <w:bookmarkStart w:colFirst="0" w:colLast="0" w:name="_j45vgqfrpeqg" w:id="29"/>
+      <w:bookmarkEnd w:id="29"/>
       <w:r>
         <w:rPr>
           <w:rtl w:val="0"/>
@@ -1359,8 +1388,8 @@
         <w:pStyle w:val="Heading4"/>
         <w:rPr/>
       </w:pPr>
-      <w:bookmarkStart w:colFirst="0" w:colLast="0" w:name="_nc9yxxf79t34" w:id="29"/>
-      <w:bookmarkEnd w:id="29"/>
+      <w:bookmarkStart w:colFirst="0" w:colLast="0" w:name="_nc9yxxf79t34" w:id="30"/>
+      <w:bookmarkEnd w:id="30"/>
       <w:r>
         <w:rPr>
           <w:rtl w:val="0"/>
@@ -1419,8 +1448,8 @@
         <w:pStyle w:val="Heading4"/>
         <w:rPr/>
       </w:pPr>
-      <w:bookmarkStart w:colFirst="0" w:colLast="0" w:name="_kov1278gru7y" w:id="30"/>
-      <w:bookmarkEnd w:id="30"/>
+      <w:bookmarkStart w:colFirst="0" w:colLast="0" w:name="_kov1278gru7y" w:id="31"/>
+      <w:bookmarkEnd w:id="31"/>
       <w:r>
         <w:rPr>
           <w:rtl w:val="0"/>
@@ -1475,8 +1504,8 @@
           <w:i w:val="0"/>
         </w:rPr>
       </w:pPr>
-      <w:bookmarkStart w:colFirst="0" w:colLast="0" w:name="_me4oxdgrrlmv" w:id="31"/>
-      <w:bookmarkEnd w:id="31"/>
+      <w:bookmarkStart w:colFirst="0" w:colLast="0" w:name="_me4oxdgrrlmv" w:id="32"/>
+      <w:bookmarkEnd w:id="32"/>
       <w:r>
         <w:rPr>
           <w:rtl w:val="0"/>
@@ -1616,8 +1645,8 @@
         <w:pStyle w:val="Heading3"/>
         <w:rPr/>
       </w:pPr>
-      <w:bookmarkStart w:colFirst="0" w:colLast="0" w:name="_t3gs93eifeec" w:id="32"/>
-      <w:bookmarkEnd w:id="32"/>
+      <w:bookmarkStart w:colFirst="0" w:colLast="0" w:name="_t3gs93eifeec" w:id="33"/>
+      <w:bookmarkEnd w:id="33"/>
       <w:r>
         <w:rPr>
           <w:rtl w:val="0"/>
@@ -1630,8 +1659,8 @@
         <w:pStyle w:val="Heading4"/>
         <w:rPr/>
       </w:pPr>
-      <w:bookmarkStart w:colFirst="0" w:colLast="0" w:name="_q3tqyqnh0zf4" w:id="33"/>
-      <w:bookmarkEnd w:id="33"/>
+      <w:bookmarkStart w:colFirst="0" w:colLast="0" w:name="_q3tqyqnh0zf4" w:id="34"/>
+      <w:bookmarkEnd w:id="34"/>
       <w:r>
         <w:rPr>
           <w:rtl w:val="0"/>
@@ -1744,8 +1773,8 @@
         <w:pStyle w:val="Heading3"/>
         <w:rPr/>
       </w:pPr>
-      <w:bookmarkStart w:colFirst="0" w:colLast="0" w:name="_20cnjzvvckfw" w:id="34"/>
-      <w:bookmarkEnd w:id="34"/>
+      <w:bookmarkStart w:colFirst="0" w:colLast="0" w:name="_20cnjzvvckfw" w:id="35"/>
+      <w:bookmarkEnd w:id="35"/>
       <w:r>
         <w:rPr>
           <w:rtl w:val="0"/>
@@ -1758,8 +1787,8 @@
         <w:pStyle w:val="Heading4"/>
         <w:rPr/>
       </w:pPr>
-      <w:bookmarkStart w:colFirst="0" w:colLast="0" w:name="_a6kbw8nel0jr" w:id="35"/>
-      <w:bookmarkEnd w:id="35"/>
+      <w:bookmarkStart w:colFirst="0" w:colLast="0" w:name="_a6kbw8nel0jr" w:id="36"/>
+      <w:bookmarkEnd w:id="36"/>
       <w:r>
         <w:rPr>
           <w:rtl w:val="0"/>
@@ -1792,8 +1821,8 @@
         <w:pStyle w:val="Heading4"/>
         <w:rPr/>
       </w:pPr>
-      <w:bookmarkStart w:colFirst="0" w:colLast="0" w:name="_6lb1f8ogit4n" w:id="36"/>
-      <w:bookmarkEnd w:id="36"/>
+      <w:bookmarkStart w:colFirst="0" w:colLast="0" w:name="_6lb1f8ogit4n" w:id="37"/>
+      <w:bookmarkEnd w:id="37"/>
       <w:r>
         <w:rPr>
           <w:rtl w:val="0"/>
@@ -1826,8 +1855,8 @@
         <w:pStyle w:val="Heading4"/>
         <w:rPr/>
       </w:pPr>
-      <w:bookmarkStart w:colFirst="0" w:colLast="0" w:name="_l5xaabqic4kw" w:id="37"/>
-      <w:bookmarkEnd w:id="37"/>
+      <w:bookmarkStart w:colFirst="0" w:colLast="0" w:name="_l5xaabqic4kw" w:id="38"/>
+      <w:bookmarkEnd w:id="38"/>
       <w:r>
         <w:rPr>
           <w:rtl w:val="0"/>
@@ -1900,8 +1929,8 @@
         <w:pStyle w:val="Heading3"/>
         <w:rPr/>
       </w:pPr>
-      <w:bookmarkStart w:colFirst="0" w:colLast="0" w:name="_48ivy8ka1q9w" w:id="38"/>
-      <w:bookmarkEnd w:id="38"/>
+      <w:bookmarkStart w:colFirst="0" w:colLast="0" w:name="_48ivy8ka1q9w" w:id="39"/>
+      <w:bookmarkEnd w:id="39"/>
       <w:r>
         <w:rPr>
           <w:rtl w:val="0"/>
@@ -1914,8 +1943,8 @@
         <w:pStyle w:val="Heading4"/>
         <w:rPr/>
       </w:pPr>
-      <w:bookmarkStart w:colFirst="0" w:colLast="0" w:name="_t0z6oogzp47w" w:id="39"/>
-      <w:bookmarkEnd w:id="39"/>
+      <w:bookmarkStart w:colFirst="0" w:colLast="0" w:name="_t0z6oogzp47w" w:id="40"/>
+      <w:bookmarkEnd w:id="40"/>
       <w:r>
         <w:rPr>
           <w:rtl w:val="0"/>
@@ -1964,12 +1993,12 @@
           <wp:inline distB="114300" distT="114300" distL="114300" distR="114300">
             <wp:extent cx="5943600" cy="1625600"/>
             <wp:effectExtent b="0" l="0" r="0" t="0"/>
-            <wp:docPr id="1" name="image2.png"/>
+            <wp:docPr id="1" name="image1.png"/>
             <a:graphic>
               <a:graphicData uri="http://schemas.openxmlformats.org/drawingml/2006/picture">
                 <pic:pic>
                   <pic:nvPicPr>
-                    <pic:cNvPr id="0" name="image2.png"/>
+                    <pic:cNvPr id="0" name="image1.png"/>
                     <pic:cNvPicPr preferRelativeResize="0"/>
                   </pic:nvPicPr>
                   <pic:blipFill>
@@ -2091,8 +2120,8 @@
         <w:pStyle w:val="Heading3"/>
         <w:rPr/>
       </w:pPr>
-      <w:bookmarkStart w:colFirst="0" w:colLast="0" w:name="_ftkh99use4a8" w:id="40"/>
-      <w:bookmarkEnd w:id="40"/>
+      <w:bookmarkStart w:colFirst="0" w:colLast="0" w:name="_ftkh99use4a8" w:id="41"/>
+      <w:bookmarkEnd w:id="41"/>
       <w:r>
         <w:rPr>
           <w:rtl w:val="0"/>
@@ -2105,8 +2134,8 @@
         <w:pStyle w:val="Heading4"/>
         <w:rPr/>
       </w:pPr>
-      <w:bookmarkStart w:colFirst="0" w:colLast="0" w:name="_vufy0lrmdeji" w:id="41"/>
-      <w:bookmarkEnd w:id="41"/>
+      <w:bookmarkStart w:colFirst="0" w:colLast="0" w:name="_vufy0lrmdeji" w:id="42"/>
+      <w:bookmarkEnd w:id="42"/>
       <w:r>
         <w:rPr>
           <w:rtl w:val="0"/>
@@ -2175,8 +2204,8 @@
         <w:pStyle w:val="Heading3"/>
         <w:rPr/>
       </w:pPr>
-      <w:bookmarkStart w:colFirst="0" w:colLast="0" w:name="_5lj0iz7ul8ln" w:id="42"/>
-      <w:bookmarkEnd w:id="42"/>
+      <w:bookmarkStart w:colFirst="0" w:colLast="0" w:name="_5lj0iz7ul8ln" w:id="43"/>
+      <w:bookmarkEnd w:id="43"/>
       <w:r>
         <w:rPr>
           <w:rtl w:val="0"/>
@@ -2194,8 +2223,8 @@
         <w:pStyle w:val="Heading4"/>
         <w:rPr/>
       </w:pPr>
-      <w:bookmarkStart w:colFirst="0" w:colLast="0" w:name="_utdackt57bfz" w:id="43"/>
-      <w:bookmarkEnd w:id="43"/>
+      <w:bookmarkStart w:colFirst="0" w:colLast="0" w:name="_utdackt57bfz" w:id="44"/>
+      <w:bookmarkEnd w:id="44"/>
       <w:r>
         <w:rPr>
           <w:rtl w:val="0"/>
@@ -2228,8 +2257,8 @@
         <w:pStyle w:val="Heading4"/>
         <w:rPr/>
       </w:pPr>
-      <w:bookmarkStart w:colFirst="0" w:colLast="0" w:name="_2n2at6s341yl" w:id="44"/>
-      <w:bookmarkEnd w:id="44"/>
+      <w:bookmarkStart w:colFirst="0" w:colLast="0" w:name="_2n2at6s341yl" w:id="45"/>
+      <w:bookmarkEnd w:id="45"/>
       <w:r>
         <w:rPr>
           <w:rtl w:val="0"/>
@@ -2269,23 +2298,13 @@
     </w:p>
     <w:p>
       <w:pPr>
-        <w:rPr/>
-      </w:pPr>
-      <w:r>
-        <w:rPr>
-          <w:rtl w:val="0"/>
-        </w:rPr>
-      </w:r>
-    </w:p>
-    <w:p>
-      <w:pPr>
         <w:pStyle w:val="Heading2"/>
         <w:rPr>
           <w:rFonts w:ascii="Source Sans Pro" w:cs="Source Sans Pro" w:eastAsia="Source Sans Pro" w:hAnsi="Source Sans Pro"/>
         </w:rPr>
       </w:pPr>
-      <w:bookmarkStart w:colFirst="0" w:colLast="0" w:name="_vtrd9b9qcck" w:id="45"/>
-      <w:bookmarkEnd w:id="45"/>
+      <w:bookmarkStart w:colFirst="0" w:colLast="0" w:name="_vtrd9b9qcck" w:id="46"/>
+      <w:bookmarkEnd w:id="46"/>
       <w:r>
         <w:rPr>
           <w:rFonts w:ascii="Source Sans Pro" w:cs="Source Sans Pro" w:eastAsia="Source Sans Pro" w:hAnsi="Source Sans Pro"/>
@@ -2312,8 +2331,8 @@
         <w:pStyle w:val="Heading4"/>
         <w:rPr/>
       </w:pPr>
-      <w:bookmarkStart w:colFirst="0" w:colLast="0" w:name="_r7mgvx71gh96" w:id="46"/>
-      <w:bookmarkEnd w:id="46"/>
+      <w:bookmarkStart w:colFirst="0" w:colLast="0" w:name="_r7mgvx71gh96" w:id="47"/>
+      <w:bookmarkEnd w:id="47"/>
       <w:r>
         <w:rPr>
           <w:rtl w:val="0"/>
@@ -2445,8 +2464,8 @@
           <w:rFonts w:ascii="Source Sans Pro" w:cs="Source Sans Pro" w:eastAsia="Source Sans Pro" w:hAnsi="Source Sans Pro"/>
         </w:rPr>
       </w:pPr>
-      <w:bookmarkStart w:colFirst="0" w:colLast="0" w:name="_r627nkv935od" w:id="47"/>
-      <w:bookmarkEnd w:id="47"/>
+      <w:bookmarkStart w:colFirst="0" w:colLast="0" w:name="_r627nkv935od" w:id="48"/>
+      <w:bookmarkEnd w:id="48"/>
       <w:r>
         <w:rPr>
           <w:rtl w:val="0"/>
@@ -2487,8 +2506,8 @@
         <w:pStyle w:val="Subtitle"/>
         <w:rPr/>
       </w:pPr>
-      <w:bookmarkStart w:colFirst="0" w:colLast="0" w:name="_5696884iev3p" w:id="48"/>
-      <w:bookmarkEnd w:id="48"/>
+      <w:bookmarkStart w:colFirst="0" w:colLast="0" w:name="_5696884iev3p" w:id="49"/>
+      <w:bookmarkEnd w:id="49"/>
       <w:r>
         <w:rPr>
           <w:rtl w:val="0"/>
@@ -2503,8 +2522,8 @@
           <w:rFonts w:ascii="Source Sans Pro" w:cs="Source Sans Pro" w:eastAsia="Source Sans Pro" w:hAnsi="Source Sans Pro"/>
         </w:rPr>
       </w:pPr>
-      <w:bookmarkStart w:colFirst="0" w:colLast="0" w:name="_fejqw9pmkqvu" w:id="49"/>
-      <w:bookmarkEnd w:id="49"/>
+      <w:bookmarkStart w:colFirst="0" w:colLast="0" w:name="_fejqw9pmkqvu" w:id="50"/>
+      <w:bookmarkEnd w:id="50"/>
       <w:r>
         <w:rPr>
           <w:rFonts w:ascii="Source Sans Pro" w:cs="Source Sans Pro" w:eastAsia="Source Sans Pro" w:hAnsi="Source Sans Pro"/>
@@ -2518,8 +2537,8 @@
         <w:pStyle w:val="Heading3"/>
         <w:rPr/>
       </w:pPr>
-      <w:bookmarkStart w:colFirst="0" w:colLast="0" w:name="_lbs89rf2rn0l" w:id="50"/>
-      <w:bookmarkEnd w:id="50"/>
+      <w:bookmarkStart w:colFirst="0" w:colLast="0" w:name="_lbs89rf2rn0l" w:id="51"/>
+      <w:bookmarkEnd w:id="51"/>
       <w:r>
         <w:rPr>
           <w:rtl w:val="0"/>
@@ -2532,8 +2551,8 @@
         <w:pStyle w:val="Heading4"/>
         <w:rPr/>
       </w:pPr>
-      <w:bookmarkStart w:colFirst="0" w:colLast="0" w:name="_una0jn7vgv5i" w:id="51"/>
-      <w:bookmarkEnd w:id="51"/>
+      <w:bookmarkStart w:colFirst="0" w:colLast="0" w:name="_una0jn7vgv5i" w:id="52"/>
+      <w:bookmarkEnd w:id="52"/>
       <w:r>
         <w:rPr>
           <w:rtl w:val="0"/>
@@ -2546,12 +2565,12 @@
           <wp:inline distB="114300" distT="114300" distL="114300" distR="114300">
             <wp:extent cx="4624388" cy="2319605"/>
             <wp:effectExtent b="0" l="0" r="0" t="0"/>
-            <wp:docPr id="2" name="image1.png"/>
+            <wp:docPr id="2" name="image2.png"/>
             <a:graphic>
               <a:graphicData uri="http://schemas.openxmlformats.org/drawingml/2006/picture">
                 <pic:pic>
                   <pic:nvPicPr>
-                    <pic:cNvPr id="0" name="image1.png"/>
+                    <pic:cNvPr id="0" name="image2.png"/>
                     <pic:cNvPicPr preferRelativeResize="0"/>
                   </pic:nvPicPr>
                   <pic:blipFill>
@@ -2599,8 +2618,8 @@
         <w:pStyle w:val="Heading4"/>
         <w:rPr/>
       </w:pPr>
-      <w:bookmarkStart w:colFirst="0" w:colLast="0" w:name="_z7w3ygd8ytm" w:id="52"/>
-      <w:bookmarkEnd w:id="52"/>
+      <w:bookmarkStart w:colFirst="0" w:colLast="0" w:name="_z7w3ygd8ytm" w:id="53"/>
+      <w:bookmarkEnd w:id="53"/>
       <w:r>
         <w:rPr>
           <w:rtl w:val="0"/>
@@ -2639,8 +2658,8 @@
         <w:pStyle w:val="Heading4"/>
         <w:rPr/>
       </w:pPr>
-      <w:bookmarkStart w:colFirst="0" w:colLast="0" w:name="_1dcvmyud7ftt" w:id="53"/>
-      <w:bookmarkEnd w:id="53"/>
+      <w:bookmarkStart w:colFirst="0" w:colLast="0" w:name="_1dcvmyud7ftt" w:id="54"/>
+      <w:bookmarkEnd w:id="54"/>
       <w:r>
         <w:rPr>
           <w:rtl w:val="0"/>
@@ -2675,8 +2694,8 @@
         <w:pStyle w:val="Heading4"/>
         <w:rPr/>
       </w:pPr>
-      <w:bookmarkStart w:colFirst="0" w:colLast="0" w:name="_f4299di7eqti" w:id="54"/>
-      <w:bookmarkEnd w:id="54"/>
+      <w:bookmarkStart w:colFirst="0" w:colLast="0" w:name="_f4299di7eqti" w:id="55"/>
+      <w:bookmarkEnd w:id="55"/>
       <w:r>
         <w:rPr>
           <w:rtl w:val="0"/>
@@ -2709,8 +2728,8 @@
         <w:pStyle w:val="Heading4"/>
         <w:rPr/>
       </w:pPr>
-      <w:bookmarkStart w:colFirst="0" w:colLast="0" w:name="_w806zqyirfdt" w:id="55"/>
-      <w:bookmarkEnd w:id="55"/>
+      <w:bookmarkStart w:colFirst="0" w:colLast="0" w:name="_w806zqyirfdt" w:id="56"/>
+      <w:bookmarkEnd w:id="56"/>
       <w:r>
         <w:rPr>
           <w:rtl w:val="0"/>
@@ -2743,8 +2762,8 @@
         <w:pStyle w:val="Heading4"/>
         <w:rPr/>
       </w:pPr>
-      <w:bookmarkStart w:colFirst="0" w:colLast="0" w:name="_mffvw438k9qk" w:id="56"/>
-      <w:bookmarkEnd w:id="56"/>
+      <w:bookmarkStart w:colFirst="0" w:colLast="0" w:name="_mffvw438k9qk" w:id="57"/>
+      <w:bookmarkEnd w:id="57"/>
       <w:r>
         <w:rPr>
           <w:rtl w:val="0"/>
@@ -2777,8 +2796,8 @@
         <w:pStyle w:val="Heading4"/>
         <w:rPr/>
       </w:pPr>
-      <w:bookmarkStart w:colFirst="0" w:colLast="0" w:name="_ymerosy9vgfr" w:id="57"/>
-      <w:bookmarkEnd w:id="57"/>
+      <w:bookmarkStart w:colFirst="0" w:colLast="0" w:name="_ymerosy9vgfr" w:id="58"/>
+      <w:bookmarkEnd w:id="58"/>
       <w:r>
         <w:rPr>
           <w:rtl w:val="0"/>
@@ -2821,8 +2840,8 @@
         <w:pStyle w:val="Heading3"/>
         <w:rPr/>
       </w:pPr>
-      <w:bookmarkStart w:colFirst="0" w:colLast="0" w:name="_3krg4sogahct" w:id="58"/>
-      <w:bookmarkEnd w:id="58"/>
+      <w:bookmarkStart w:colFirst="0" w:colLast="0" w:name="_3krg4sogahct" w:id="59"/>
+      <w:bookmarkEnd w:id="59"/>
       <w:r>
         <w:rPr>
           <w:rtl w:val="0"/>
@@ -2835,8 +2854,8 @@
         <w:pStyle w:val="Heading4"/>
         <w:rPr/>
       </w:pPr>
-      <w:bookmarkStart w:colFirst="0" w:colLast="0" w:name="_4ihluny0st0p" w:id="59"/>
-      <w:bookmarkEnd w:id="59"/>
+      <w:bookmarkStart w:colFirst="0" w:colLast="0" w:name="_4ihluny0st0p" w:id="60"/>
+      <w:bookmarkEnd w:id="60"/>
       <w:r>
         <w:rPr>
           <w:rtl w:val="0"/>
@@ -2869,8 +2888,8 @@
         <w:pStyle w:val="Heading4"/>
         <w:rPr/>
       </w:pPr>
-      <w:bookmarkStart w:colFirst="0" w:colLast="0" w:name="_5smgdrdiwtuo" w:id="60"/>
-      <w:bookmarkEnd w:id="60"/>
+      <w:bookmarkStart w:colFirst="0" w:colLast="0" w:name="_5smgdrdiwtuo" w:id="61"/>
+      <w:bookmarkEnd w:id="61"/>
       <w:r>
         <w:rPr>
           <w:rtl w:val="0"/>
@@ -2903,8 +2922,8 @@
         <w:pStyle w:val="Heading4"/>
         <w:rPr/>
       </w:pPr>
-      <w:bookmarkStart w:colFirst="0" w:colLast="0" w:name="_ni58y0bbcqdo" w:id="61"/>
-      <w:bookmarkEnd w:id="61"/>
+      <w:bookmarkStart w:colFirst="0" w:colLast="0" w:name="_ni58y0bbcqdo" w:id="62"/>
+      <w:bookmarkEnd w:id="62"/>
       <w:r>
         <w:rPr>
           <w:rtl w:val="0"/>
@@ -2965,8 +2984,8 @@
         <w:pStyle w:val="Heading3"/>
         <w:rPr/>
       </w:pPr>
-      <w:bookmarkStart w:colFirst="0" w:colLast="0" w:name="_emwokct7xlq4" w:id="62"/>
-      <w:bookmarkEnd w:id="62"/>
+      <w:bookmarkStart w:colFirst="0" w:colLast="0" w:name="_emwokct7xlq4" w:id="63"/>
+      <w:bookmarkEnd w:id="63"/>
       <w:r>
         <w:rPr>
           <w:rtl w:val="0"/>
@@ -2979,8 +2998,8 @@
         <w:pStyle w:val="Heading4"/>
         <w:rPr/>
       </w:pPr>
-      <w:bookmarkStart w:colFirst="0" w:colLast="0" w:name="_9qjvykfrabm8" w:id="63"/>
-      <w:bookmarkEnd w:id="63"/>
+      <w:bookmarkStart w:colFirst="0" w:colLast="0" w:name="_9qjvykfrabm8" w:id="64"/>
+      <w:bookmarkEnd w:id="64"/>
       <w:r>
         <w:rPr>
           <w:rtl w:val="0"/>
@@ -3013,8 +3032,8 @@
         <w:pStyle w:val="Heading4"/>
         <w:rPr/>
       </w:pPr>
-      <w:bookmarkStart w:colFirst="0" w:colLast="0" w:name="_jq98jd8weacx" w:id="64"/>
-      <w:bookmarkEnd w:id="64"/>
+      <w:bookmarkStart w:colFirst="0" w:colLast="0" w:name="_jq98jd8weacx" w:id="65"/>
+      <w:bookmarkEnd w:id="65"/>
       <w:r>
         <w:rPr>
           <w:rtl w:val="0"/>
@@ -3050,8 +3069,8 @@
           <w:szCs w:val="21"/>
         </w:rPr>
       </w:pPr>
-      <w:bookmarkStart w:colFirst="0" w:colLast="0" w:name="_o2p9rhqigmih" w:id="65"/>
-      <w:bookmarkEnd w:id="65"/>
+      <w:bookmarkStart w:colFirst="0" w:colLast="0" w:name="_o2p9rhqigmih" w:id="66"/>
+      <w:bookmarkEnd w:id="66"/>
       <w:r>
         <w:rPr>
           <w:rtl w:val="0"/>
@@ -3109,8 +3128,8 @@
         <w:pStyle w:val="Heading4"/>
         <w:rPr/>
       </w:pPr>
-      <w:bookmarkStart w:colFirst="0" w:colLast="0" w:name="_cabhgz5z3yk9" w:id="66"/>
-      <w:bookmarkEnd w:id="66"/>
+      <w:bookmarkStart w:colFirst="0" w:colLast="0" w:name="_cabhgz5z3yk9" w:id="67"/>
+      <w:bookmarkEnd w:id="67"/>
       <w:r>
         <w:rPr>
           <w:rtl w:val="0"/>
@@ -3143,8 +3162,8 @@
         <w:pStyle w:val="Heading4"/>
         <w:rPr/>
       </w:pPr>
-      <w:bookmarkStart w:colFirst="0" w:colLast="0" w:name="_px31hmm3bqyi" w:id="67"/>
-      <w:bookmarkEnd w:id="67"/>
+      <w:bookmarkStart w:colFirst="0" w:colLast="0" w:name="_px31hmm3bqyi" w:id="68"/>
+      <w:bookmarkEnd w:id="68"/>
       <w:r>
         <w:rPr>
           <w:rtl w:val="0"/>
@@ -3181,8 +3200,8 @@
         <w:pStyle w:val="Heading2"/>
         <w:rPr/>
       </w:pPr>
-      <w:bookmarkStart w:colFirst="0" w:colLast="0" w:name="_a8mxgl4wiiki" w:id="68"/>
-      <w:bookmarkEnd w:id="68"/>
+      <w:bookmarkStart w:colFirst="0" w:colLast="0" w:name="_a8mxgl4wiiki" w:id="69"/>
+      <w:bookmarkEnd w:id="69"/>
       <w:r>
         <w:rPr>
           <w:rFonts w:ascii="Source Sans Pro" w:cs="Source Sans Pro" w:eastAsia="Source Sans Pro" w:hAnsi="Source Sans Pro"/>
@@ -3202,8 +3221,8 @@
         <w:pStyle w:val="Heading3"/>
         <w:rPr/>
       </w:pPr>
-      <w:bookmarkStart w:colFirst="0" w:colLast="0" w:name="_iwl8dekqeajf" w:id="69"/>
-      <w:bookmarkEnd w:id="69"/>
+      <w:bookmarkStart w:colFirst="0" w:colLast="0" w:name="_iwl8dekqeajf" w:id="70"/>
+      <w:bookmarkEnd w:id="70"/>
       <w:r>
         <w:rPr>
           <w:rtl w:val="0"/>
@@ -3216,8 +3235,8 @@
         <w:pStyle w:val="Heading4"/>
         <w:rPr/>
       </w:pPr>
-      <w:bookmarkStart w:colFirst="0" w:colLast="0" w:name="_evlmzbpqlxll" w:id="70"/>
-      <w:bookmarkEnd w:id="70"/>
+      <w:bookmarkStart w:colFirst="0" w:colLast="0" w:name="_evlmzbpqlxll" w:id="71"/>
+      <w:bookmarkEnd w:id="71"/>
       <w:r>
         <w:rPr>
           <w:rtl w:val="0"/>
@@ -3250,8 +3269,8 @@
         <w:pStyle w:val="Heading4"/>
         <w:rPr/>
       </w:pPr>
-      <w:bookmarkStart w:colFirst="0" w:colLast="0" w:name="_j3aldcxtjbk8" w:id="71"/>
-      <w:bookmarkEnd w:id="71"/>
+      <w:bookmarkStart w:colFirst="0" w:colLast="0" w:name="_j3aldcxtjbk8" w:id="72"/>
+      <w:bookmarkEnd w:id="72"/>
       <w:r>
         <w:rPr>
           <w:rtl w:val="0"/>
@@ -3284,8 +3303,8 @@
         <w:pStyle w:val="Heading4"/>
         <w:rPr/>
       </w:pPr>
-      <w:bookmarkStart w:colFirst="0" w:colLast="0" w:name="_3apk4h6w97qn" w:id="72"/>
-      <w:bookmarkEnd w:id="72"/>
+      <w:bookmarkStart w:colFirst="0" w:colLast="0" w:name="_3apk4h6w97qn" w:id="73"/>
+      <w:bookmarkEnd w:id="73"/>
       <w:r>
         <w:rPr>
           <w:rtl w:val="0"/>
@@ -3328,8 +3347,8 @@
         <w:pStyle w:val="Heading3"/>
         <w:rPr/>
       </w:pPr>
-      <w:bookmarkStart w:colFirst="0" w:colLast="0" w:name="_fb5k4jdplj3t" w:id="73"/>
-      <w:bookmarkEnd w:id="73"/>
+      <w:bookmarkStart w:colFirst="0" w:colLast="0" w:name="_fb5k4jdplj3t" w:id="74"/>
+      <w:bookmarkEnd w:id="74"/>
       <w:r>
         <w:rPr>
           <w:rtl w:val="0"/>
@@ -3342,8 +3361,8 @@
         <w:pStyle w:val="Heading4"/>
         <w:rPr/>
       </w:pPr>
-      <w:bookmarkStart w:colFirst="0" w:colLast="0" w:name="_4omvgtx8q587" w:id="74"/>
-      <w:bookmarkEnd w:id="74"/>
+      <w:bookmarkStart w:colFirst="0" w:colLast="0" w:name="_4omvgtx8q587" w:id="75"/>
+      <w:bookmarkEnd w:id="75"/>
       <w:r>
         <w:rPr>
           <w:rtl w:val="0"/>
@@ -3376,8 +3395,8 @@
         <w:pStyle w:val="Heading4"/>
         <w:rPr/>
       </w:pPr>
-      <w:bookmarkStart w:colFirst="0" w:colLast="0" w:name="_y7c3s6vf2p19" w:id="75"/>
-      <w:bookmarkEnd w:id="75"/>
+      <w:bookmarkStart w:colFirst="0" w:colLast="0" w:name="_y7c3s6vf2p19" w:id="76"/>
+      <w:bookmarkEnd w:id="76"/>
       <w:r>
         <w:rPr>
           <w:rtl w:val="0"/>
@@ -3454,8 +3473,8 @@
         <w:pStyle w:val="Heading4"/>
         <w:rPr/>
       </w:pPr>
-      <w:bookmarkStart w:colFirst="0" w:colLast="0" w:name="_29iiuipeliqv" w:id="76"/>
-      <w:bookmarkEnd w:id="76"/>
+      <w:bookmarkStart w:colFirst="0" w:colLast="0" w:name="_29iiuipeliqv" w:id="77"/>
+      <w:bookmarkEnd w:id="77"/>
       <w:r>
         <w:rPr>
           <w:rtl w:val="0"/>
@@ -3514,8 +3533,8 @@
         <w:pStyle w:val="Heading4"/>
         <w:rPr/>
       </w:pPr>
-      <w:bookmarkStart w:colFirst="0" w:colLast="0" w:name="_rx3u70knuh8p" w:id="77"/>
-      <w:bookmarkEnd w:id="77"/>
+      <w:bookmarkStart w:colFirst="0" w:colLast="0" w:name="_rx3u70knuh8p" w:id="78"/>
+      <w:bookmarkEnd w:id="78"/>
       <w:r>
         <w:rPr>
           <w:rtl w:val="0"/>
@@ -3548,8 +3567,8 @@
         <w:pStyle w:val="Heading4"/>
         <w:rPr/>
       </w:pPr>
-      <w:bookmarkStart w:colFirst="0" w:colLast="0" w:name="_i34v5dalo3t9" w:id="78"/>
-      <w:bookmarkEnd w:id="78"/>
+      <w:bookmarkStart w:colFirst="0" w:colLast="0" w:name="_i34v5dalo3t9" w:id="79"/>
+      <w:bookmarkEnd w:id="79"/>
       <w:r>
         <w:rPr>
           <w:rtl w:val="0"/>
@@ -3585,8 +3604,8 @@
         <w:pStyle w:val="Subtitle"/>
         <w:rPr/>
       </w:pPr>
-      <w:bookmarkStart w:colFirst="0" w:colLast="0" w:name="_2d32slud5j86" w:id="79"/>
-      <w:bookmarkEnd w:id="79"/>
+      <w:bookmarkStart w:colFirst="0" w:colLast="0" w:name="_2d32slud5j86" w:id="80"/>
+      <w:bookmarkEnd w:id="80"/>
       <w:r>
         <w:rPr>
           <w:rtl w:val="0"/>
@@ -3599,8 +3618,8 @@
         <w:pStyle w:val="Heading2"/>
         <w:rPr/>
       </w:pPr>
-      <w:bookmarkStart w:colFirst="0" w:colLast="0" w:name="_lp0sdtddpa36" w:id="80"/>
-      <w:bookmarkEnd w:id="80"/>
+      <w:bookmarkStart w:colFirst="0" w:colLast="0" w:name="_lp0sdtddpa36" w:id="81"/>
+      <w:bookmarkEnd w:id="81"/>
       <w:r>
         <w:rPr>
           <w:rtl w:val="0"/>
@@ -3613,8 +3632,8 @@
         <w:pStyle w:val="Heading3"/>
         <w:rPr/>
       </w:pPr>
-      <w:bookmarkStart w:colFirst="0" w:colLast="0" w:name="_4pdsb0ah95sm" w:id="81"/>
-      <w:bookmarkEnd w:id="81"/>
+      <w:bookmarkStart w:colFirst="0" w:colLast="0" w:name="_4pdsb0ah95sm" w:id="82"/>
+      <w:bookmarkEnd w:id="82"/>
       <w:r>
         <w:rPr>
           <w:rtl w:val="0"/>
@@ -3627,8 +3646,8 @@
         <w:pStyle w:val="Heading4"/>
         <w:rPr/>
       </w:pPr>
-      <w:bookmarkStart w:colFirst="0" w:colLast="0" w:name="_e7nz0pxh75lm" w:id="82"/>
-      <w:bookmarkEnd w:id="82"/>
+      <w:bookmarkStart w:colFirst="0" w:colLast="0" w:name="_e7nz0pxh75lm" w:id="83"/>
+      <w:bookmarkEnd w:id="83"/>
       <w:r>
         <w:rPr>
           <w:rtl w:val="0"/>
@@ -3661,8 +3680,8 @@
         <w:pStyle w:val="Heading4"/>
         <w:rPr/>
       </w:pPr>
-      <w:bookmarkStart w:colFirst="0" w:colLast="0" w:name="_fnd8s6aaz1uo" w:id="83"/>
-      <w:bookmarkEnd w:id="83"/>
+      <w:bookmarkStart w:colFirst="0" w:colLast="0" w:name="_fnd8s6aaz1uo" w:id="84"/>
+      <w:bookmarkEnd w:id="84"/>
       <w:r>
         <w:rPr>
           <w:rtl w:val="0"/>
@@ -3731,8 +3750,8 @@
         <w:pStyle w:val="Heading3"/>
         <w:rPr/>
       </w:pPr>
-      <w:bookmarkStart w:colFirst="0" w:colLast="0" w:name="_3pbie6wchk3o" w:id="84"/>
-      <w:bookmarkEnd w:id="84"/>
+      <w:bookmarkStart w:colFirst="0" w:colLast="0" w:name="_3pbie6wchk3o" w:id="85"/>
+      <w:bookmarkEnd w:id="85"/>
       <w:r>
         <w:rPr>
           <w:rtl w:val="0"/>
@@ -3745,8 +3764,8 @@
         <w:pStyle w:val="Heading4"/>
         <w:rPr/>
       </w:pPr>
-      <w:bookmarkStart w:colFirst="0" w:colLast="0" w:name="_2w7p1bgb5kw6" w:id="85"/>
-      <w:bookmarkEnd w:id="85"/>
+      <w:bookmarkStart w:colFirst="0" w:colLast="0" w:name="_2w7p1bgb5kw6" w:id="86"/>
+      <w:bookmarkEnd w:id="86"/>
       <w:r>
         <w:rPr>
           <w:rtl w:val="0"/>
@@ -3779,8 +3798,8 @@
         <w:pStyle w:val="Heading4"/>
         <w:rPr/>
       </w:pPr>
-      <w:bookmarkStart w:colFirst="0" w:colLast="0" w:name="_d2r2lw2e4cjm" w:id="86"/>
-      <w:bookmarkEnd w:id="86"/>
+      <w:bookmarkStart w:colFirst="0" w:colLast="0" w:name="_d2r2lw2e4cjm" w:id="87"/>
+      <w:bookmarkEnd w:id="87"/>
       <w:r>
         <w:rPr>
           <w:rtl w:val="0"/>
@@ -3823,8 +3842,8 @@
         <w:pStyle w:val="Heading3"/>
         <w:rPr/>
       </w:pPr>
-      <w:bookmarkStart w:colFirst="0" w:colLast="0" w:name="_jxu1bgimnmmw" w:id="87"/>
-      <w:bookmarkEnd w:id="87"/>
+      <w:bookmarkStart w:colFirst="0" w:colLast="0" w:name="_jxu1bgimnmmw" w:id="88"/>
+      <w:bookmarkEnd w:id="88"/>
       <w:r>
         <w:rPr>
           <w:rtl w:val="0"/>
@@ -3837,8 +3856,8 @@
         <w:pStyle w:val="Heading4"/>
         <w:rPr/>
       </w:pPr>
-      <w:bookmarkStart w:colFirst="0" w:colLast="0" w:name="_uq0bdggornrf" w:id="88"/>
-      <w:bookmarkEnd w:id="88"/>
+      <w:bookmarkStart w:colFirst="0" w:colLast="0" w:name="_uq0bdggornrf" w:id="89"/>
+      <w:bookmarkEnd w:id="89"/>
       <w:r>
         <w:rPr>
           <w:rtl w:val="0"/>
@@ -3871,8 +3890,8 @@
         <w:pStyle w:val="Heading4"/>
         <w:rPr/>
       </w:pPr>
-      <w:bookmarkStart w:colFirst="0" w:colLast="0" w:name="_59hxjpsrakdq" w:id="89"/>
-      <w:bookmarkEnd w:id="89"/>
+      <w:bookmarkStart w:colFirst="0" w:colLast="0" w:name="_59hxjpsrakdq" w:id="90"/>
+      <w:bookmarkEnd w:id="90"/>
       <w:r>
         <w:rPr>
           <w:rtl w:val="0"/>
@@ -3915,8 +3934,8 @@
         <w:pStyle w:val="Heading3"/>
         <w:rPr/>
       </w:pPr>
-      <w:bookmarkStart w:colFirst="0" w:colLast="0" w:name="_pdh6njfyt9fj" w:id="90"/>
-      <w:bookmarkEnd w:id="90"/>
+      <w:bookmarkStart w:colFirst="0" w:colLast="0" w:name="_pdh6njfyt9fj" w:id="91"/>
+      <w:bookmarkEnd w:id="91"/>
       <w:r>
         <w:rPr>
           <w:rtl w:val="0"/>
@@ -3929,8 +3948,8 @@
         <w:pStyle w:val="Heading4"/>
         <w:rPr/>
       </w:pPr>
-      <w:bookmarkStart w:colFirst="0" w:colLast="0" w:name="_llwzdn16tiba" w:id="91"/>
-      <w:bookmarkEnd w:id="91"/>
+      <w:bookmarkStart w:colFirst="0" w:colLast="0" w:name="_llwzdn16tiba" w:id="92"/>
+      <w:bookmarkEnd w:id="92"/>
       <w:r>
         <w:rPr>
           <w:rtl w:val="0"/>
@@ -3963,8 +3982,8 @@
         <w:pStyle w:val="Heading4"/>
         <w:rPr/>
       </w:pPr>
-      <w:bookmarkStart w:colFirst="0" w:colLast="0" w:name="_xvt4b83a8roa" w:id="92"/>
-      <w:bookmarkEnd w:id="92"/>
+      <w:bookmarkStart w:colFirst="0" w:colLast="0" w:name="_xvt4b83a8roa" w:id="93"/>
+      <w:bookmarkEnd w:id="93"/>
       <w:r>
         <w:rPr>
           <w:rtl w:val="0"/>
@@ -4009,8 +4028,8 @@
         <w:pStyle w:val="Heading3"/>
         <w:rPr/>
       </w:pPr>
-      <w:bookmarkStart w:colFirst="0" w:colLast="0" w:name="_d02lzclmjbkb" w:id="93"/>
-      <w:bookmarkEnd w:id="93"/>
+      <w:bookmarkStart w:colFirst="0" w:colLast="0" w:name="_d02lzclmjbkb" w:id="94"/>
+      <w:bookmarkEnd w:id="94"/>
       <w:r>
         <w:rPr>
           <w:rtl w:val="0"/>
@@ -4023,8 +4042,8 @@
         <w:pStyle w:val="Heading4"/>
         <w:rPr/>
       </w:pPr>
-      <w:bookmarkStart w:colFirst="0" w:colLast="0" w:name="_6sku0eyx5o0h" w:id="94"/>
-      <w:bookmarkEnd w:id="94"/>
+      <w:bookmarkStart w:colFirst="0" w:colLast="0" w:name="_6sku0eyx5o0h" w:id="95"/>
+      <w:bookmarkEnd w:id="95"/>
       <w:r>
         <w:rPr>
           <w:rtl w:val="0"/>
@@ -4057,8 +4076,8 @@
         <w:pStyle w:val="Heading4"/>
         <w:rPr/>
       </w:pPr>
-      <w:bookmarkStart w:colFirst="0" w:colLast="0" w:name="_a1svfai4y2md" w:id="95"/>
-      <w:bookmarkEnd w:id="95"/>
+      <w:bookmarkStart w:colFirst="0" w:colLast="0" w:name="_a1svfai4y2md" w:id="96"/>
+      <w:bookmarkEnd w:id="96"/>
       <w:r>
         <w:rPr>
           <w:rtl w:val="0"/>
@@ -4091,8 +4110,8 @@
         <w:pStyle w:val="Heading2"/>
         <w:rPr/>
       </w:pPr>
-      <w:bookmarkStart w:colFirst="0" w:colLast="0" w:name="_eeohnh1clp0g" w:id="96"/>
-      <w:bookmarkEnd w:id="96"/>
+      <w:bookmarkStart w:colFirst="0" w:colLast="0" w:name="_eeohnh1clp0g" w:id="97"/>
+      <w:bookmarkEnd w:id="97"/>
       <w:r>
         <w:rPr>
           <w:rtl w:val="0"/>
@@ -4105,8 +4124,8 @@
         <w:pStyle w:val="Heading3"/>
         <w:rPr/>
       </w:pPr>
-      <w:bookmarkStart w:colFirst="0" w:colLast="0" w:name="_bcanswoiuvw3" w:id="97"/>
-      <w:bookmarkEnd w:id="97"/>
+      <w:bookmarkStart w:colFirst="0" w:colLast="0" w:name="_bcanswoiuvw3" w:id="98"/>
+      <w:bookmarkEnd w:id="98"/>
       <w:r>
         <w:rPr>
           <w:rtl w:val="0"/>
@@ -4119,8 +4138,8 @@
         <w:pStyle w:val="Heading4"/>
         <w:rPr/>
       </w:pPr>
-      <w:bookmarkStart w:colFirst="0" w:colLast="0" w:name="_4gjh8aogc6hw" w:id="98"/>
-      <w:bookmarkEnd w:id="98"/>
+      <w:bookmarkStart w:colFirst="0" w:colLast="0" w:name="_4gjh8aogc6hw" w:id="99"/>
+      <w:bookmarkEnd w:id="99"/>
       <w:r>
         <w:rPr>
           <w:rtl w:val="0"/>
@@ -4163,8 +4182,8 @@
         <w:pStyle w:val="Heading3"/>
         <w:rPr/>
       </w:pPr>
-      <w:bookmarkStart w:colFirst="0" w:colLast="0" w:name="_oslv8yvykraf" w:id="99"/>
-      <w:bookmarkEnd w:id="99"/>
+      <w:bookmarkStart w:colFirst="0" w:colLast="0" w:name="_oslv8yvykraf" w:id="100"/>
+      <w:bookmarkEnd w:id="100"/>
       <w:r>
         <w:rPr>
           <w:rtl w:val="0"/>
@@ -4177,8 +4196,8 @@
         <w:pStyle w:val="Heading4"/>
         <w:rPr/>
       </w:pPr>
-      <w:bookmarkStart w:colFirst="0" w:colLast="0" w:name="_kzw2axak1ycn" w:id="100"/>
-      <w:bookmarkEnd w:id="100"/>
+      <w:bookmarkStart w:colFirst="0" w:colLast="0" w:name="_kzw2axak1ycn" w:id="101"/>
+      <w:bookmarkEnd w:id="101"/>
       <w:r>
         <w:rPr>
           <w:rtl w:val="0"/>
@@ -4211,8 +4230,8 @@
         <w:pStyle w:val="Heading4"/>
         <w:rPr/>
       </w:pPr>
-      <w:bookmarkStart w:colFirst="0" w:colLast="0" w:name="_4tg0xlz7qvzq" w:id="101"/>
-      <w:bookmarkEnd w:id="101"/>
+      <w:bookmarkStart w:colFirst="0" w:colLast="0" w:name="_4tg0xlz7qvzq" w:id="102"/>
+      <w:bookmarkEnd w:id="102"/>
       <w:r>
         <w:rPr>
           <w:rtl w:val="0"/>
@@ -4245,8 +4264,8 @@
         <w:pStyle w:val="Heading4"/>
         <w:rPr/>
       </w:pPr>
-      <w:bookmarkStart w:colFirst="0" w:colLast="0" w:name="_6oznwwbubgl0" w:id="102"/>
-      <w:bookmarkEnd w:id="102"/>
+      <w:bookmarkStart w:colFirst="0" w:colLast="0" w:name="_6oznwwbubgl0" w:id="103"/>
+      <w:bookmarkEnd w:id="103"/>
       <w:r>
         <w:rPr>
           <w:rtl w:val="0"/>
@@ -4279,8 +4298,8 @@
         <w:pStyle w:val="Heading4"/>
         <w:rPr/>
       </w:pPr>
-      <w:bookmarkStart w:colFirst="0" w:colLast="0" w:name="_3dl6prfxgwue" w:id="103"/>
-      <w:bookmarkEnd w:id="103"/>
+      <w:bookmarkStart w:colFirst="0" w:colLast="0" w:name="_3dl6prfxgwue" w:id="104"/>
+      <w:bookmarkEnd w:id="104"/>
       <w:r>
         <w:rPr>
           <w:rtl w:val="0"/>
@@ -4313,8 +4332,8 @@
         <w:pStyle w:val="Heading4"/>
         <w:rPr/>
       </w:pPr>
-      <w:bookmarkStart w:colFirst="0" w:colLast="0" w:name="_y3uo82ftl2nv" w:id="104"/>
-      <w:bookmarkEnd w:id="104"/>
+      <w:bookmarkStart w:colFirst="0" w:colLast="0" w:name="_y3uo82ftl2nv" w:id="105"/>
+      <w:bookmarkEnd w:id="105"/>
       <w:r>
         <w:rPr>
           <w:rtl w:val="0"/>
@@ -4347,8 +4366,8 @@
         <w:pStyle w:val="Heading4"/>
         <w:rPr/>
       </w:pPr>
-      <w:bookmarkStart w:colFirst="0" w:colLast="0" w:name="_cph9jms5wgx2" w:id="105"/>
-      <w:bookmarkEnd w:id="105"/>
+      <w:bookmarkStart w:colFirst="0" w:colLast="0" w:name="_cph9jms5wgx2" w:id="106"/>
+      <w:bookmarkEnd w:id="106"/>
       <w:r>
         <w:rPr>
           <w:rtl w:val="0"/>
@@ -4381,8 +4400,8 @@
         <w:pStyle w:val="Heading4"/>
         <w:rPr/>
       </w:pPr>
-      <w:bookmarkStart w:colFirst="0" w:colLast="0" w:name="_1600g1khipkx" w:id="106"/>
-      <w:bookmarkEnd w:id="106"/>
+      <w:bookmarkStart w:colFirst="0" w:colLast="0" w:name="_1600g1khipkx" w:id="107"/>
+      <w:bookmarkEnd w:id="107"/>
       <w:r>
         <w:rPr>
           <w:rtl w:val="0"/>
@@ -4425,8 +4444,8 @@
         <w:pStyle w:val="Heading3"/>
         <w:rPr/>
       </w:pPr>
-      <w:bookmarkStart w:colFirst="0" w:colLast="0" w:name="_ys266mtru8ek" w:id="107"/>
-      <w:bookmarkEnd w:id="107"/>
+      <w:bookmarkStart w:colFirst="0" w:colLast="0" w:name="_ys266mtru8ek" w:id="108"/>
+      <w:bookmarkEnd w:id="108"/>
       <w:r>
         <w:rPr>
           <w:rtl w:val="0"/>
@@ -4439,8 +4458,8 @@
         <w:pStyle w:val="Heading4"/>
         <w:rPr/>
       </w:pPr>
-      <w:bookmarkStart w:colFirst="0" w:colLast="0" w:name="_deb5amia1rxk" w:id="108"/>
-      <w:bookmarkEnd w:id="108"/>
+      <w:bookmarkStart w:colFirst="0" w:colLast="0" w:name="_deb5amia1rxk" w:id="109"/>
+      <w:bookmarkEnd w:id="109"/>
       <w:r>
         <w:rPr>
           <w:rtl w:val="0"/>
@@ -4473,8 +4492,8 @@
         <w:pStyle w:val="Heading4"/>
         <w:rPr/>
       </w:pPr>
-      <w:bookmarkStart w:colFirst="0" w:colLast="0" w:name="_ux6zovvkf3s9" w:id="109"/>
-      <w:bookmarkEnd w:id="109"/>
+      <w:bookmarkStart w:colFirst="0" w:colLast="0" w:name="_ux6zovvkf3s9" w:id="110"/>
+      <w:bookmarkEnd w:id="110"/>
       <w:r>
         <w:rPr>
           <w:rtl w:val="0"/>
@@ -4530,8 +4549,8 @@
         <w:pStyle w:val="Heading3"/>
         <w:rPr/>
       </w:pPr>
-      <w:bookmarkStart w:colFirst="0" w:colLast="0" w:name="_qknx5ufjb3n4" w:id="110"/>
-      <w:bookmarkEnd w:id="110"/>
+      <w:bookmarkStart w:colFirst="0" w:colLast="0" w:name="_qknx5ufjb3n4" w:id="111"/>
+      <w:bookmarkEnd w:id="111"/>
       <w:r>
         <w:rPr>
           <w:rtl w:val="0"/>
@@ -4544,8 +4563,8 @@
         <w:pStyle w:val="Heading4"/>
         <w:rPr/>
       </w:pPr>
-      <w:bookmarkStart w:colFirst="0" w:colLast="0" w:name="_6bfm0dfq0zdg" w:id="111"/>
-      <w:bookmarkEnd w:id="111"/>
+      <w:bookmarkStart w:colFirst="0" w:colLast="0" w:name="_6bfm0dfq0zdg" w:id="112"/>
+      <w:bookmarkEnd w:id="112"/>
       <w:r>
         <w:rPr>
           <w:rtl w:val="0"/>
@@ -4578,8 +4597,8 @@
         <w:pStyle w:val="Heading4"/>
         <w:rPr/>
       </w:pPr>
-      <w:bookmarkStart w:colFirst="0" w:colLast="0" w:name="_3gfild57duwy" w:id="112"/>
-      <w:bookmarkEnd w:id="112"/>
+      <w:bookmarkStart w:colFirst="0" w:colLast="0" w:name="_3gfild57duwy" w:id="113"/>
+      <w:bookmarkEnd w:id="113"/>
       <w:r>
         <w:rPr>
           <w:rtl w:val="0"/>
@@ -4612,8 +4631,8 @@
         <w:pStyle w:val="Subtitle"/>
         <w:rPr/>
       </w:pPr>
-      <w:bookmarkStart w:colFirst="0" w:colLast="0" w:name="_lv7k4gyv7wyt" w:id="113"/>
-      <w:bookmarkEnd w:id="113"/>
+      <w:bookmarkStart w:colFirst="0" w:colLast="0" w:name="_lv7k4gyv7wyt" w:id="114"/>
+      <w:bookmarkEnd w:id="114"/>
       <w:r>
         <w:br w:type="page"/>
       </w:r>
@@ -4628,8 +4647,8 @@
         <w:pStyle w:val="Subtitle"/>
         <w:rPr/>
       </w:pPr>
-      <w:bookmarkStart w:colFirst="0" w:colLast="0" w:name="_3ad9f9hlylv8" w:id="114"/>
-      <w:bookmarkEnd w:id="114"/>
+      <w:bookmarkStart w:colFirst="0" w:colLast="0" w:name="_3ad9f9hlylv8" w:id="115"/>
+      <w:bookmarkEnd w:id="115"/>
       <w:r>
         <w:rPr>
           <w:rtl w:val="0"/>
@@ -4642,8 +4661,8 @@
         <w:pStyle w:val="Heading2"/>
         <w:rPr/>
       </w:pPr>
-      <w:bookmarkStart w:colFirst="0" w:colLast="0" w:name="_47ti6fwrtho8" w:id="115"/>
-      <w:bookmarkEnd w:id="115"/>
+      <w:bookmarkStart w:colFirst="0" w:colLast="0" w:name="_47ti6fwrtho8" w:id="116"/>
+      <w:bookmarkEnd w:id="116"/>
       <w:r>
         <w:rPr>
           <w:rtl w:val="0"/>
@@ -4656,8 +4675,8 @@
         <w:pStyle w:val="Heading4"/>
         <w:rPr/>
       </w:pPr>
-      <w:bookmarkStart w:colFirst="0" w:colLast="0" w:name="_rhsvmmlu5mtb" w:id="116"/>
-      <w:bookmarkEnd w:id="116"/>
+      <w:bookmarkStart w:colFirst="0" w:colLast="0" w:name="_rhsvmmlu5mtb" w:id="117"/>
+      <w:bookmarkEnd w:id="117"/>
       <w:r>
         <w:rPr>
           <w:rtl w:val="0"/>
@@ -4690,8 +4709,8 @@
         <w:pStyle w:val="Heading4"/>
         <w:rPr/>
       </w:pPr>
-      <w:bookmarkStart w:colFirst="0" w:colLast="0" w:name="_37i73h7ajo00" w:id="117"/>
-      <w:bookmarkEnd w:id="117"/>
+      <w:bookmarkStart w:colFirst="0" w:colLast="0" w:name="_37i73h7ajo00" w:id="118"/>
+      <w:bookmarkEnd w:id="118"/>
       <w:r>
         <w:rPr>
           <w:rtl w:val="0"/>
@@ -4724,8 +4743,8 @@
         <w:pStyle w:val="Heading4"/>
         <w:rPr/>
       </w:pPr>
-      <w:bookmarkStart w:colFirst="0" w:colLast="0" w:name="_3eoqwmknsdrs" w:id="118"/>
-      <w:bookmarkEnd w:id="118"/>
+      <w:bookmarkStart w:colFirst="0" w:colLast="0" w:name="_3eoqwmknsdrs" w:id="119"/>
+      <w:bookmarkEnd w:id="119"/>
       <w:r>
         <w:rPr>
           <w:rtl w:val="0"/>
@@ -4758,8 +4777,8 @@
         <w:pStyle w:val="Heading4"/>
         <w:rPr/>
       </w:pPr>
-      <w:bookmarkStart w:colFirst="0" w:colLast="0" w:name="_xsnq92i1d61a" w:id="119"/>
-      <w:bookmarkEnd w:id="119"/>
+      <w:bookmarkStart w:colFirst="0" w:colLast="0" w:name="_xsnq92i1d61a" w:id="120"/>
+      <w:bookmarkEnd w:id="120"/>
       <w:r>
         <w:rPr>
           <w:rtl w:val="0"/>
@@ -4802,8 +4821,8 @@
         <w:pStyle w:val="Heading3"/>
         <w:rPr/>
       </w:pPr>
-      <w:bookmarkStart w:colFirst="0" w:colLast="0" w:name="_4dbzlzymuhak" w:id="120"/>
-      <w:bookmarkEnd w:id="120"/>
+      <w:bookmarkStart w:colFirst="0" w:colLast="0" w:name="_4dbzlzymuhak" w:id="121"/>
+      <w:bookmarkEnd w:id="121"/>
       <w:r>
         <w:rPr>
           <w:rtl w:val="0"/>
@@ -4816,8 +4835,8 @@
         <w:pStyle w:val="Heading4"/>
         <w:rPr/>
       </w:pPr>
-      <w:bookmarkStart w:colFirst="0" w:colLast="0" w:name="_aew22j255jwx" w:id="121"/>
-      <w:bookmarkEnd w:id="121"/>
+      <w:bookmarkStart w:colFirst="0" w:colLast="0" w:name="_aew22j255jwx" w:id="122"/>
+      <w:bookmarkEnd w:id="122"/>
       <w:r>
         <w:rPr>
           <w:rtl w:val="0"/>
@@ -4850,8 +4869,8 @@
         <w:pStyle w:val="Heading4"/>
         <w:rPr/>
       </w:pPr>
-      <w:bookmarkStart w:colFirst="0" w:colLast="0" w:name="_ow8qtsffu9aj" w:id="122"/>
-      <w:bookmarkEnd w:id="122"/>
+      <w:bookmarkStart w:colFirst="0" w:colLast="0" w:name="_ow8qtsffu9aj" w:id="123"/>
+      <w:bookmarkEnd w:id="123"/>
       <w:r>
         <w:rPr>
           <w:rtl w:val="0"/>
@@ -4897,8 +4916,8 @@
         <w:pStyle w:val="Heading4"/>
         <w:rPr/>
       </w:pPr>
-      <w:bookmarkStart w:colFirst="0" w:colLast="0" w:name="_9f9c6qxtdbmq" w:id="123"/>
-      <w:bookmarkEnd w:id="123"/>
+      <w:bookmarkStart w:colFirst="0" w:colLast="0" w:name="_9f9c6qxtdbmq" w:id="124"/>
+      <w:bookmarkEnd w:id="124"/>
       <w:r>
         <w:rPr>
           <w:rtl w:val="0"/>
@@ -4944,8 +4963,8 @@
         <w:pStyle w:val="Heading4"/>
         <w:rPr/>
       </w:pPr>
-      <w:bookmarkStart w:colFirst="0" w:colLast="0" w:name="_dhemm7kjhkgl" w:id="124"/>
-      <w:bookmarkEnd w:id="124"/>
+      <w:bookmarkStart w:colFirst="0" w:colLast="0" w:name="_dhemm7kjhkgl" w:id="125"/>
+      <w:bookmarkEnd w:id="125"/>
       <w:r>
         <w:rPr>
           <w:rtl w:val="0"/>
@@ -4978,8 +4997,8 @@
         <w:pStyle w:val="Heading4"/>
         <w:rPr/>
       </w:pPr>
-      <w:bookmarkStart w:colFirst="0" w:colLast="0" w:name="_5wymg2d4iquc" w:id="125"/>
-      <w:bookmarkEnd w:id="125"/>
+      <w:bookmarkStart w:colFirst="0" w:colLast="0" w:name="_5wymg2d4iquc" w:id="126"/>
+      <w:bookmarkEnd w:id="126"/>
       <w:r>
         <w:rPr>
           <w:rtl w:val="0"/>
@@ -5025,8 +5044,8 @@
         <w:pStyle w:val="Heading4"/>
         <w:rPr/>
       </w:pPr>
-      <w:bookmarkStart w:colFirst="0" w:colLast="0" w:name="_dtnq3nc9ziu1" w:id="126"/>
-      <w:bookmarkEnd w:id="126"/>
+      <w:bookmarkStart w:colFirst="0" w:colLast="0" w:name="_dtnq3nc9ziu1" w:id="127"/>
+      <w:bookmarkEnd w:id="127"/>
       <w:r>
         <w:rPr>
           <w:rtl w:val="0"/>
@@ -5069,8 +5088,8 @@
         <w:pStyle w:val="Heading3"/>
         <w:rPr/>
       </w:pPr>
-      <w:bookmarkStart w:colFirst="0" w:colLast="0" w:name="_qojbuzzgeps5" w:id="127"/>
-      <w:bookmarkEnd w:id="127"/>
+      <w:bookmarkStart w:colFirst="0" w:colLast="0" w:name="_qojbuzzgeps5" w:id="128"/>
+      <w:bookmarkEnd w:id="128"/>
       <w:r>
         <w:rPr>
           <w:rtl w:val="0"/>
@@ -5083,8 +5102,8 @@
         <w:pStyle w:val="Heading4"/>
         <w:rPr/>
       </w:pPr>
-      <w:bookmarkStart w:colFirst="0" w:colLast="0" w:name="_5unq9djavf3j" w:id="128"/>
-      <w:bookmarkEnd w:id="128"/>
+      <w:bookmarkStart w:colFirst="0" w:colLast="0" w:name="_5unq9djavf3j" w:id="129"/>
+      <w:bookmarkEnd w:id="129"/>
       <w:r>
         <w:rPr>
           <w:rtl w:val="0"/>
@@ -5117,8 +5136,8 @@
         <w:pStyle w:val="Heading4"/>
         <w:rPr/>
       </w:pPr>
-      <w:bookmarkStart w:colFirst="0" w:colLast="0" w:name="_urh9rnfayc9s" w:id="129"/>
-      <w:bookmarkEnd w:id="129"/>
+      <w:bookmarkStart w:colFirst="0" w:colLast="0" w:name="_urh9rnfayc9s" w:id="130"/>
+      <w:bookmarkEnd w:id="130"/>
       <w:r>
         <w:rPr>
           <w:rtl w:val="0"/>
@@ -5161,8 +5180,8 @@
         <w:pStyle w:val="Heading3"/>
         <w:rPr/>
       </w:pPr>
-      <w:bookmarkStart w:colFirst="0" w:colLast="0" w:name="_yjor9lfcugfx" w:id="130"/>
-      <w:bookmarkEnd w:id="130"/>
+      <w:bookmarkStart w:colFirst="0" w:colLast="0" w:name="_yjor9lfcugfx" w:id="131"/>
+      <w:bookmarkEnd w:id="131"/>
       <w:r>
         <w:rPr>
           <w:rtl w:val="0"/>
@@ -5175,8 +5194,8 @@
         <w:pStyle w:val="Heading4"/>
         <w:rPr/>
       </w:pPr>
-      <w:bookmarkStart w:colFirst="0" w:colLast="0" w:name="_rjpvmk9g2si4" w:id="131"/>
-      <w:bookmarkEnd w:id="131"/>
+      <w:bookmarkStart w:colFirst="0" w:colLast="0" w:name="_rjpvmk9g2si4" w:id="132"/>
+      <w:bookmarkEnd w:id="132"/>
       <w:r>
         <w:rPr>
           <w:rtl w:val="0"/>
@@ -5209,8 +5228,8 @@
         <w:pStyle w:val="Heading4"/>
         <w:rPr/>
       </w:pPr>
-      <w:bookmarkStart w:colFirst="0" w:colLast="0" w:name="_wcu6wsq22j0r" w:id="132"/>
-      <w:bookmarkEnd w:id="132"/>
+      <w:bookmarkStart w:colFirst="0" w:colLast="0" w:name="_wcu6wsq22j0r" w:id="133"/>
+      <w:bookmarkEnd w:id="133"/>
       <w:r>
         <w:rPr>
           <w:rtl w:val="0"/>
@@ -5243,8 +5262,8 @@
         <w:pStyle w:val="Heading4"/>
         <w:rPr/>
       </w:pPr>
-      <w:bookmarkStart w:colFirst="0" w:colLast="0" w:name="_zh9mm3mn3fyq" w:id="133"/>
-      <w:bookmarkEnd w:id="133"/>
+      <w:bookmarkStart w:colFirst="0" w:colLast="0" w:name="_zh9mm3mn3fyq" w:id="134"/>
+      <w:bookmarkEnd w:id="134"/>
       <w:r>
         <w:rPr>
           <w:rtl w:val="0"/>
@@ -5277,8 +5296,8 @@
         <w:pStyle w:val="Heading4"/>
         <w:rPr/>
       </w:pPr>
-      <w:bookmarkStart w:colFirst="0" w:colLast="0" w:name="_3ejyrfwcu75c" w:id="134"/>
-      <w:bookmarkEnd w:id="134"/>
+      <w:bookmarkStart w:colFirst="0" w:colLast="0" w:name="_3ejyrfwcu75c" w:id="135"/>
+      <w:bookmarkEnd w:id="135"/>
       <w:r>
         <w:rPr>
           <w:rtl w:val="0"/>
@@ -5321,8 +5340,8 @@
         <w:pStyle w:val="Heading3"/>
         <w:rPr/>
       </w:pPr>
-      <w:bookmarkStart w:colFirst="0" w:colLast="0" w:name="_egfwfxd3pa9v" w:id="135"/>
-      <w:bookmarkEnd w:id="135"/>
+      <w:bookmarkStart w:colFirst="0" w:colLast="0" w:name="_egfwfxd3pa9v" w:id="136"/>
+      <w:bookmarkEnd w:id="136"/>
       <w:r>
         <w:rPr>
           <w:rtl w:val="0"/>
@@ -5335,8 +5354,8 @@
         <w:pStyle w:val="Heading4"/>
         <w:rPr/>
       </w:pPr>
-      <w:bookmarkStart w:colFirst="0" w:colLast="0" w:name="_4hufx0trhqdq" w:id="136"/>
-      <w:bookmarkEnd w:id="136"/>
+      <w:bookmarkStart w:colFirst="0" w:colLast="0" w:name="_4hufx0trhqdq" w:id="137"/>
+      <w:bookmarkEnd w:id="137"/>
       <w:r>
         <w:rPr>
           <w:rtl w:val="0"/>
@@ -5369,8 +5388,8 @@
         <w:pStyle w:val="Heading4"/>
         <w:rPr/>
       </w:pPr>
-      <w:bookmarkStart w:colFirst="0" w:colLast="0" w:name="_p3akgjxuf77t" w:id="137"/>
-      <w:bookmarkEnd w:id="137"/>
+      <w:bookmarkStart w:colFirst="0" w:colLast="0" w:name="_p3akgjxuf77t" w:id="138"/>
+      <w:bookmarkEnd w:id="138"/>
       <w:r>
         <w:rPr>
           <w:rtl w:val="0"/>
@@ -5429,8 +5448,8 @@
         <w:pStyle w:val="Heading4"/>
         <w:rPr/>
       </w:pPr>
-      <w:bookmarkStart w:colFirst="0" w:colLast="0" w:name="_tpmeq2f4iahd" w:id="138"/>
-      <w:bookmarkEnd w:id="138"/>
+      <w:bookmarkStart w:colFirst="0" w:colLast="0" w:name="_tpmeq2f4iahd" w:id="139"/>
+      <w:bookmarkEnd w:id="139"/>
       <w:r>
         <w:rPr>
           <w:rtl w:val="0"/>
@@ -5463,8 +5482,8 @@
         <w:pStyle w:val="Heading4"/>
         <w:rPr/>
       </w:pPr>
-      <w:bookmarkStart w:colFirst="0" w:colLast="0" w:name="_2xxjpp53x5rb" w:id="139"/>
-      <w:bookmarkEnd w:id="139"/>
+      <w:bookmarkStart w:colFirst="0" w:colLast="0" w:name="_2xxjpp53x5rb" w:id="140"/>
+      <w:bookmarkEnd w:id="140"/>
       <w:r>
         <w:rPr>
           <w:rtl w:val="0"/>
@@ -5497,8 +5516,8 @@
         <w:pStyle w:val="Heading4"/>
         <w:rPr/>
       </w:pPr>
-      <w:bookmarkStart w:colFirst="0" w:colLast="0" w:name="_21p2cdwi1boi" w:id="140"/>
-      <w:bookmarkEnd w:id="140"/>
+      <w:bookmarkStart w:colFirst="0" w:colLast="0" w:name="_21p2cdwi1boi" w:id="141"/>
+      <w:bookmarkEnd w:id="141"/>
       <w:r>
         <w:rPr>
           <w:rtl w:val="0"/>
@@ -5531,8 +5550,8 @@
         <w:pStyle w:val="Heading4"/>
         <w:rPr/>
       </w:pPr>
-      <w:bookmarkStart w:colFirst="0" w:colLast="0" w:name="_8djzawlgsqr1" w:id="141"/>
-      <w:bookmarkEnd w:id="141"/>
+      <w:bookmarkStart w:colFirst="0" w:colLast="0" w:name="_8djzawlgsqr1" w:id="142"/>
+      <w:bookmarkEnd w:id="142"/>
       <w:r>
         <w:rPr>
           <w:rtl w:val="0"/>
@@ -5565,8 +5584,8 @@
         <w:pStyle w:val="Heading4"/>
         <w:rPr/>
       </w:pPr>
-      <w:bookmarkStart w:colFirst="0" w:colLast="0" w:name="_5wvypttqeyzf" w:id="142"/>
-      <w:bookmarkEnd w:id="142"/>
+      <w:bookmarkStart w:colFirst="0" w:colLast="0" w:name="_5wvypttqeyzf" w:id="143"/>
+      <w:bookmarkEnd w:id="143"/>
       <w:r>
         <w:rPr>
           <w:rtl w:val="0"/>
@@ -5599,8 +5618,8 @@
         <w:pStyle w:val="Subtitle"/>
         <w:rPr/>
       </w:pPr>
-      <w:bookmarkStart w:colFirst="0" w:colLast="0" w:name="_rvcyfgto0l8b" w:id="143"/>
-      <w:bookmarkEnd w:id="143"/>
+      <w:bookmarkStart w:colFirst="0" w:colLast="0" w:name="_rvcyfgto0l8b" w:id="144"/>
+      <w:bookmarkEnd w:id="144"/>
       <w:r>
         <w:br w:type="page"/>
       </w:r>
@@ -5615,8 +5634,8 @@
         <w:pStyle w:val="Subtitle"/>
         <w:rPr/>
       </w:pPr>
-      <w:bookmarkStart w:colFirst="0" w:colLast="0" w:name="_h0flks5bykmr" w:id="144"/>
-      <w:bookmarkEnd w:id="144"/>
+      <w:bookmarkStart w:colFirst="0" w:colLast="0" w:name="_h0flks5bykmr" w:id="145"/>
+      <w:bookmarkEnd w:id="145"/>
       <w:r>
         <w:rPr>
           <w:rtl w:val="0"/>
@@ -5633,8 +5652,8 @@
           <w:szCs w:val="24"/>
         </w:rPr>
       </w:pPr>
-      <w:bookmarkStart w:colFirst="0" w:colLast="0" w:name="_a7v0b2bnwqk" w:id="145"/>
-      <w:bookmarkEnd w:id="145"/>
+      <w:bookmarkStart w:colFirst="0" w:colLast="0" w:name="_a7v0b2bnwqk" w:id="146"/>
+      <w:bookmarkEnd w:id="146"/>
       <w:r>
         <w:rPr>
           <w:rtl w:val="0"/>
@@ -5652,8 +5671,8 @@
         <w:pStyle w:val="Heading4"/>
         <w:rPr/>
       </w:pPr>
-      <w:bookmarkStart w:colFirst="0" w:colLast="0" w:name="_rnc9kl6uo6bt" w:id="146"/>
-      <w:bookmarkEnd w:id="146"/>
+      <w:bookmarkStart w:colFirst="0" w:colLast="0" w:name="_rnc9kl6uo6bt" w:id="147"/>
+      <w:bookmarkEnd w:id="147"/>
       <w:r>
         <w:rPr>
           <w:rtl w:val="0"/>
@@ -5686,8 +5705,8 @@
         <w:pStyle w:val="Heading4"/>
         <w:rPr/>
       </w:pPr>
-      <w:bookmarkStart w:colFirst="0" w:colLast="0" w:name="_jpunl2u7ifan" w:id="147"/>
-      <w:bookmarkEnd w:id="147"/>
+      <w:bookmarkStart w:colFirst="0" w:colLast="0" w:name="_jpunl2u7ifan" w:id="148"/>
+      <w:bookmarkEnd w:id="148"/>
       <w:r>
         <w:rPr>
           <w:rtl w:val="0"/>
@@ -5720,8 +5739,8 @@
         <w:pStyle w:val="Heading4"/>
         <w:rPr/>
       </w:pPr>
-      <w:bookmarkStart w:colFirst="0" w:colLast="0" w:name="_d1u1a8je1dga" w:id="148"/>
-      <w:bookmarkEnd w:id="148"/>
+      <w:bookmarkStart w:colFirst="0" w:colLast="0" w:name="_d1u1a8je1dga" w:id="149"/>
+      <w:bookmarkEnd w:id="149"/>
       <w:r>
         <w:rPr>
           <w:rtl w:val="0"/>
@@ -5754,8 +5773,8 @@
         <w:pStyle w:val="Heading4"/>
         <w:rPr/>
       </w:pPr>
-      <w:bookmarkStart w:colFirst="0" w:colLast="0" w:name="_e32b25ngng33" w:id="149"/>
-      <w:bookmarkEnd w:id="149"/>
+      <w:bookmarkStart w:colFirst="0" w:colLast="0" w:name="_e32b25ngng33" w:id="150"/>
+      <w:bookmarkEnd w:id="150"/>
       <w:r>
         <w:rPr>
           <w:rtl w:val="0"/>
@@ -5788,8 +5807,8 @@
         <w:pStyle w:val="Heading4"/>
         <w:rPr/>
       </w:pPr>
-      <w:bookmarkStart w:colFirst="0" w:colLast="0" w:name="_lwcss7twqkj" w:id="150"/>
-      <w:bookmarkEnd w:id="150"/>
+      <w:bookmarkStart w:colFirst="0" w:colLast="0" w:name="_lwcss7twqkj" w:id="151"/>
+      <w:bookmarkEnd w:id="151"/>
       <w:r>
         <w:rPr>
           <w:rtl w:val="0"/>
@@ -5836,8 +5855,8 @@
           <w:szCs w:val="24"/>
         </w:rPr>
       </w:pPr>
-      <w:bookmarkStart w:colFirst="0" w:colLast="0" w:name="_pxndhypi5whe" w:id="151"/>
-      <w:bookmarkEnd w:id="151"/>
+      <w:bookmarkStart w:colFirst="0" w:colLast="0" w:name="_pxndhypi5whe" w:id="152"/>
+      <w:bookmarkEnd w:id="152"/>
       <w:r>
         <w:rPr>
           <w:rFonts w:ascii="Source Sans Pro" w:cs="Source Sans Pro" w:eastAsia="Source Sans Pro" w:hAnsi="Source Sans Pro"/>
@@ -5856,8 +5875,8 @@
         <w:pStyle w:val="Heading4"/>
         <w:rPr/>
       </w:pPr>
-      <w:bookmarkStart w:colFirst="0" w:colLast="0" w:name="_htclth1r6l3r" w:id="152"/>
-      <w:bookmarkEnd w:id="152"/>
+      <w:bookmarkStart w:colFirst="0" w:colLast="0" w:name="_htclth1r6l3r" w:id="153"/>
+      <w:bookmarkEnd w:id="153"/>
       <w:r>
         <w:rPr>
           <w:rtl w:val="0"/>
@@ -5900,8 +5919,8 @@
         <w:pStyle w:val="Heading3"/>
         <w:rPr/>
       </w:pPr>
-      <w:bookmarkStart w:colFirst="0" w:colLast="0" w:name="_y0v5g53vh1x" w:id="153"/>
-      <w:bookmarkEnd w:id="153"/>
+      <w:bookmarkStart w:colFirst="0" w:colLast="0" w:name="_y0v5g53vh1x" w:id="154"/>
+      <w:bookmarkEnd w:id="154"/>
       <w:r>
         <w:rPr>
           <w:rtl w:val="0"/>
@@ -5919,8 +5938,8 @@
         <w:pStyle w:val="Heading4"/>
         <w:rPr/>
       </w:pPr>
-      <w:bookmarkStart w:colFirst="0" w:colLast="0" w:name="_qa9wwtcaigvt" w:id="154"/>
-      <w:bookmarkEnd w:id="154"/>
+      <w:bookmarkStart w:colFirst="0" w:colLast="0" w:name="_qa9wwtcaigvt" w:id="155"/>
+      <w:bookmarkEnd w:id="155"/>
       <w:r>
         <w:rPr>
           <w:rtl w:val="0"/>
@@ -6033,8 +6052,8 @@
         <w:pStyle w:val="Heading4"/>
         <w:rPr/>
       </w:pPr>
-      <w:bookmarkStart w:colFirst="0" w:colLast="0" w:name="_2wc3ti1f0yxl" w:id="155"/>
-      <w:bookmarkEnd w:id="155"/>
+      <w:bookmarkStart w:colFirst="0" w:colLast="0" w:name="_2wc3ti1f0yxl" w:id="156"/>
+      <w:bookmarkEnd w:id="156"/>
       <w:r>
         <w:rPr>
           <w:rtl w:val="0"/>

</xml_diff>

<commit_message>
more references to genAI
</commit_message>
<xml_diff>
--- a/mlws_resources/ml_course_workbook_scientist.docx
+++ b/mlws_resources/ml_course_workbook_scientist.docx
@@ -1,6 +1,6 @@
 
 <file path=word/document.xml><?xml version="1.0" encoding="utf-8"?>
-<w:document xmlns:mc="http://schemas.openxmlformats.org/markup-compatibility/2006" xmlns:o="urn:schemas-microsoft-com:office:office" xmlns:r="http://schemas.openxmlformats.org/officeDocument/2006/relationships" xmlns:m="http://schemas.openxmlformats.org/officeDocument/2006/math" xmlns:v="urn:schemas-microsoft-com:vml" xmlns:wp="http://schemas.openxmlformats.org/drawingml/2006/wordprocessingDrawing" xmlns:w10="urn:schemas-microsoft-com:office:word" xmlns:w="http://schemas.openxmlformats.org/wordprocessingml/2006/main" xmlns:wne="http://schemas.microsoft.com/office/word/2006/wordml" xmlns:sl="http://schemas.openxmlformats.org/schemaLibrary/2006/main" xmlns:a="http://schemas.openxmlformats.org/drawingml/2006/main" xmlns:pic="http://schemas.openxmlformats.org/drawingml/2006/picture" xmlns:c="http://schemas.openxmlformats.org/drawingml/2006/chart" xmlns:lc="http://schemas.openxmlformats.org/drawingml/2006/lockedCanvas" xmlns:dgm="http://schemas.openxmlformats.org/drawingml/2006/diagram" xmlns:wps="http://schemas.microsoft.com/office/word/2010/wordprocessingShape" xmlns:wpg="http://schemas.microsoft.com/office/word/2010/wordprocessingGroup" xmlns:w14="http://schemas.microsoft.com/office/word/2010/wordml" xmlns:w15="http://schemas.microsoft.com/office/word/2012/wordml">
+<w:document xmlns:mc="http://schemas.openxmlformats.org/markup-compatibility/2006" xmlns:o="urn:schemas-microsoft-com:office:office" xmlns:r="http://schemas.openxmlformats.org/officeDocument/2006/relationships" xmlns:m="http://schemas.openxmlformats.org/officeDocument/2006/math" xmlns:v="urn:schemas-microsoft-com:vml" xmlns:wp="http://schemas.openxmlformats.org/drawingml/2006/wordprocessingDrawing" xmlns:w10="urn:schemas-microsoft-com:office:word" xmlns:w="http://schemas.openxmlformats.org/wordprocessingml/2006/main" xmlns:wne="http://schemas.microsoft.com/office/word/2006/wordml" xmlns:sl="http://schemas.openxmlformats.org/schemaLibrary/2006/main" xmlns:a="http://schemas.openxmlformats.org/drawingml/2006/main" xmlns:pic="http://schemas.openxmlformats.org/drawingml/2006/picture" xmlns:c="http://schemas.openxmlformats.org/drawingml/2006/chart" xmlns:lc="http://schemas.openxmlformats.org/drawingml/2006/lockedCanvas" xmlns:dgm="http://schemas.openxmlformats.org/drawingml/2006/diagram" xmlns:wps="http://schemas.microsoft.com/office/word/2010/wordprocessingShape" xmlns:wpg="http://schemas.microsoft.com/office/word/2010/wordprocessingGroup" xmlns:w14="http://schemas.microsoft.com/office/word/2010/wordml" xmlns:w15="http://schemas.microsoft.com/office/word/2012/wordml" xmlns:w16="http://schemas.microsoft.com/office/word/2018/wordml" xmlns:w16cex="http://schemas.microsoft.com/office/word/2018/wordml/cex" xmlns:w16cid="http://schemas.microsoft.com/office/word/2016/wordml/cid" xmlns="http://schemas.microsoft.com/office/tasks/2019/documenttasks" xmlns:cr="http://schemas.microsoft.com/office/comments/2020/reactions">
   <w:body>
     <w:p>
       <w:pPr>
@@ -105,71 +105,6 @@
           <w:rtl w:val="0"/>
         </w:rPr>
         <w:t xml:space="preserve">here (else) do you use ML in your everyday life incl. work?</w:t>
-      </w:r>
-    </w:p>
-    <w:p>
-      <w:pPr>
-        <w:numPr>
-          <w:ilvl w:val="0"/>
-          <w:numId w:val="7"/>
-        </w:numPr>
-        <w:ind w:left="720" w:hanging="360"/>
-        <w:rPr>
-          <w:rFonts w:ascii="Source Sans Pro" w:cs="Source Sans Pro" w:eastAsia="Source Sans Pro" w:hAnsi="Source Sans Pro"/>
-        </w:rPr>
-      </w:pPr>
-      <w:r>
-        <w:rPr>
-          <w:rtl w:val="0"/>
-        </w:rPr>
-      </w:r>
-    </w:p>
-    <w:p>
-      <w:pPr>
-        <w:rPr/>
-      </w:pPr>
-      <w:r>
-        <w:rPr>
-          <w:rtl w:val="0"/>
-        </w:rPr>
-      </w:r>
-    </w:p>
-    <w:p>
-      <w:pPr>
-        <w:rPr/>
-      </w:pPr>
-      <w:r>
-        <w:rPr>
-          <w:rtl w:val="0"/>
-        </w:rPr>
-      </w:r>
-    </w:p>
-    <w:p>
-      <w:pPr>
-        <w:pStyle w:val="Heading3"/>
-        <w:rPr/>
-      </w:pPr>
-      <w:bookmarkStart w:colFirst="0" w:colLast="0" w:name="_119q4jlbs83" w:id="5"/>
-      <w:bookmarkEnd w:id="5"/>
-      <w:r>
-        <w:rPr>
-          <w:rtl w:val="0"/>
-        </w:rPr>
-        <w:t xml:space="preserve">ML history: Why now?</w:t>
-      </w:r>
-    </w:p>
-    <w:p>
-      <w:pPr>
-        <w:pStyle w:val="Heading4"/>
-        <w:rPr/>
-      </w:pPr>
-      <w:bookmarkStart w:colFirst="0" w:colLast="0" w:name="_hwfxjpyu9vy4" w:id="6"/>
-      <w:bookmarkEnd w:id="6"/>
-      <w:r>
-        <w:rPr>
-          <w:rtl w:val="0"/>
-        </w:rPr>
-        <w:t xml:space="preserve">What accelerated the rise of ML in the last few years?</w:t>
       </w:r>
     </w:p>
     <w:p>
@@ -179,18 +114,69 @@
           <w:numId w:val="3"/>
         </w:numPr>
         <w:ind w:left="720" w:hanging="360"/>
-      </w:pPr>
-      <w:r>
-        <w:rPr>
-          <w:rtl w:val="0"/>
-        </w:rPr>
+        <w:rPr>
+          <w:rFonts w:ascii="Source Sans Pro" w:cs="Source Sans Pro" w:eastAsia="Source Sans Pro" w:hAnsi="Source Sans Pro"/>
+        </w:rPr>
+      </w:pPr>
+      <w:r>
+        <w:rPr>
+          <w:rtl w:val="0"/>
+        </w:rPr>
+      </w:r>
+    </w:p>
+    <w:p>
+      <w:pPr>
+        <w:rPr/>
+      </w:pPr>
+      <w:r>
+        <w:rPr>
+          <w:rtl w:val="0"/>
+        </w:rPr>
+      </w:r>
+    </w:p>
+    <w:p>
+      <w:pPr>
+        <w:rPr/>
+      </w:pPr>
+      <w:r>
+        <w:rPr>
+          <w:rtl w:val="0"/>
+        </w:rPr>
+      </w:r>
+    </w:p>
+    <w:p>
+      <w:pPr>
+        <w:pStyle w:val="Heading3"/>
+        <w:rPr/>
+      </w:pPr>
+      <w:bookmarkStart w:colFirst="0" w:colLast="0" w:name="_119q4jlbs83" w:id="5"/>
+      <w:bookmarkEnd w:id="5"/>
+      <w:r>
+        <w:rPr>
+          <w:rtl w:val="0"/>
+        </w:rPr>
+        <w:t xml:space="preserve">ML history: Why now?</w:t>
+      </w:r>
+    </w:p>
+    <w:p>
+      <w:pPr>
+        <w:pStyle w:val="Heading4"/>
+        <w:rPr/>
+      </w:pPr>
+      <w:bookmarkStart w:colFirst="0" w:colLast="0" w:name="_hwfxjpyu9vy4" w:id="6"/>
+      <w:bookmarkEnd w:id="6"/>
+      <w:r>
+        <w:rPr>
+          <w:rtl w:val="0"/>
+        </w:rPr>
+        <w:t xml:space="preserve">What accelerated the rise of ML in the last few years?</w:t>
       </w:r>
     </w:p>
     <w:p>
       <w:pPr>
         <w:numPr>
           <w:ilvl w:val="0"/>
-          <w:numId w:val="3"/>
+          <w:numId w:val="10"/>
         </w:numPr>
         <w:ind w:left="720" w:hanging="360"/>
       </w:pPr>
@@ -204,7 +190,7 @@
       <w:pPr>
         <w:numPr>
           <w:ilvl w:val="0"/>
-          <w:numId w:val="3"/>
+          <w:numId w:val="10"/>
         </w:numPr>
         <w:ind w:left="720" w:hanging="360"/>
       </w:pPr>
@@ -212,6 +198,20 @@
         <w:rPr>
           <w:rtl w:val="0"/>
         </w:rPr>
+      </w:r>
+    </w:p>
+    <w:p>
+      <w:pPr>
+        <w:numPr>
+          <w:ilvl w:val="0"/>
+          <w:numId w:val="10"/>
+        </w:numPr>
+        <w:ind w:left="720" w:hanging="360"/>
+      </w:pPr>
+      <w:r>
+        <w:rPr>
+          <w:rtl w:val="0"/>
+        </w:rPr>
         <w:t xml:space="preserve"> </w:t>
       </w:r>
     </w:p>
@@ -525,6 +525,75 @@
           <w:rtl w:val="0"/>
         </w:rPr>
         <w:t xml:space="preserve">Describe the different learning strategies and what their requirements (in terms of data) are:</w:t>
+      </w:r>
+    </w:p>
+    <w:p>
+      <w:pPr>
+        <w:numPr>
+          <w:ilvl w:val="0"/>
+          <w:numId w:val="1"/>
+        </w:numPr>
+        <w:ind w:left="720" w:hanging="360"/>
+      </w:pPr>
+      <w:r>
+        <w:rPr>
+          <w:rtl w:val="0"/>
+        </w:rPr>
+        <w:t xml:space="preserve">Unsupervised Learning:</w:t>
+      </w:r>
+    </w:p>
+    <w:p>
+      <w:pPr>
+        <w:numPr>
+          <w:ilvl w:val="0"/>
+          <w:numId w:val="1"/>
+        </w:numPr>
+        <w:ind w:left="720" w:hanging="360"/>
+      </w:pPr>
+      <w:r>
+        <w:rPr>
+          <w:rtl w:val="0"/>
+        </w:rPr>
+        <w:t xml:space="preserve">Supervised Learning:</w:t>
+      </w:r>
+    </w:p>
+    <w:p>
+      <w:pPr>
+        <w:numPr>
+          <w:ilvl w:val="0"/>
+          <w:numId w:val="1"/>
+        </w:numPr>
+        <w:ind w:left="720" w:hanging="360"/>
+      </w:pPr>
+      <w:r>
+        <w:rPr>
+          <w:rtl w:val="0"/>
+        </w:rPr>
+        <w:t xml:space="preserve">Reinforcement Learning:</w:t>
+      </w:r>
+    </w:p>
+    <w:p>
+      <w:pPr>
+        <w:rPr/>
+      </w:pPr>
+      <w:r>
+        <w:rPr>
+          <w:rtl w:val="0"/>
+        </w:rPr>
+      </w:r>
+    </w:p>
+    <w:p>
+      <w:pPr>
+        <w:pStyle w:val="Heading4"/>
+        <w:rPr/>
+      </w:pPr>
+      <w:bookmarkStart w:colFirst="0" w:colLast="0" w:name="_4sj2bahibngs" w:id="17"/>
+      <w:bookmarkEnd w:id="17"/>
+      <w:r>
+        <w:rPr>
+          <w:rtl w:val="0"/>
+        </w:rPr>
+        <w:t xml:space="preserve">What are “features” and what are “labels”?</w:t>
       </w:r>
     </w:p>
     <w:p>
@@ -539,7 +608,7 @@
         <w:rPr>
           <w:rtl w:val="0"/>
         </w:rPr>
-        <w:t xml:space="preserve">Unsupervised Learning:</w:t>
+        <w:t xml:space="preserve">Features:</w:t>
       </w:r>
     </w:p>
     <w:p>
@@ -554,46 +623,94 @@
         <w:rPr>
           <w:rtl w:val="0"/>
         </w:rPr>
-        <w:t xml:space="preserve">Supervised Learning:</w:t>
-      </w:r>
-    </w:p>
-    <w:p>
-      <w:pPr>
-        <w:numPr>
-          <w:ilvl w:val="0"/>
-          <w:numId w:val="4"/>
-        </w:numPr>
-        <w:ind w:left="720" w:hanging="360"/>
-      </w:pPr>
-      <w:r>
-        <w:rPr>
-          <w:rtl w:val="0"/>
-        </w:rPr>
-        <w:t xml:space="preserve">Reinforcement Learning:</w:t>
-      </w:r>
-    </w:p>
-    <w:p>
-      <w:pPr>
-        <w:rPr/>
-      </w:pPr>
-      <w:r>
-        <w:rPr>
-          <w:rtl w:val="0"/>
-        </w:rPr>
-      </w:r>
-    </w:p>
-    <w:p>
-      <w:pPr>
-        <w:pStyle w:val="Heading4"/>
-        <w:rPr/>
-      </w:pPr>
-      <w:bookmarkStart w:colFirst="0" w:colLast="0" w:name="_4sj2bahibngs" w:id="17"/>
-      <w:bookmarkEnd w:id="17"/>
-      <w:r>
-        <w:rPr>
-          <w:rtl w:val="0"/>
-        </w:rPr>
-        <w:t xml:space="preserve">What are “features” and what are “labels”?</w:t>
+        <w:t xml:space="preserve">Labels:</w:t>
+      </w:r>
+    </w:p>
+    <w:p>
+      <w:pPr>
+        <w:rPr/>
+      </w:pPr>
+      <w:r>
+        <w:rPr>
+          <w:rtl w:val="0"/>
+        </w:rPr>
+      </w:r>
+    </w:p>
+    <w:p>
+      <w:pPr>
+        <w:pStyle w:val="Heading4"/>
+        <w:rPr/>
+      </w:pPr>
+      <w:bookmarkStart w:colFirst="0" w:colLast="0" w:name="_ytfcj8rjf45r" w:id="18"/>
+      <w:bookmarkEnd w:id="18"/>
+      <w:r>
+        <w:rPr>
+          <w:rtl w:val="0"/>
+        </w:rPr>
+        <w:t xml:space="preserve">What is the goal of a supervised learning algorithm and how is it accomplished?</w:t>
+      </w:r>
+    </w:p>
+    <w:p>
+      <w:pPr>
+        <w:rPr/>
+      </w:pPr>
+      <w:r>
+        <w:rPr>
+          <w:rtl w:val="0"/>
+        </w:rPr>
+      </w:r>
+    </w:p>
+    <w:p>
+      <w:pPr>
+        <w:rPr/>
+      </w:pPr>
+      <w:r>
+        <w:rPr>
+          <w:rtl w:val="0"/>
+        </w:rPr>
+      </w:r>
+    </w:p>
+    <w:p>
+      <w:pPr>
+        <w:rPr/>
+      </w:pPr>
+      <w:r>
+        <w:rPr>
+          <w:rtl w:val="0"/>
+        </w:rPr>
+      </w:r>
+    </w:p>
+    <w:p>
+      <w:pPr>
+        <w:pStyle w:val="Heading3"/>
+        <w:rPr/>
+      </w:pPr>
+      <w:bookmarkStart w:colFirst="0" w:colLast="0" w:name="_phjckwxi3l5l" w:id="19"/>
+      <w:bookmarkEnd w:id="19"/>
+      <w:r>
+        <w:rPr>
+          <w:rtl w:val="0"/>
+        </w:rPr>
+        <w:t xml:space="preserve">ML use cases</w:t>
+      </w:r>
+      <w:r>
+        <w:rPr>
+          <w:rtl w:val="0"/>
+        </w:rPr>
+      </w:r>
+    </w:p>
+    <w:p>
+      <w:pPr>
+        <w:pStyle w:val="Heading4"/>
+        <w:rPr/>
+      </w:pPr>
+      <w:bookmarkStart w:colFirst="0" w:colLast="0" w:name="_nc9yxxf79t34" w:id="20"/>
+      <w:bookmarkEnd w:id="20"/>
+      <w:r>
+        <w:rPr>
+          <w:rtl w:val="0"/>
+        </w:rPr>
+        <w:t xml:space="preserve">What does structured and unstructured data look like? Which of them is homogeneous and which (usually) heterogeneous?</w:t>
       </w:r>
     </w:p>
     <w:p>
@@ -603,12 +720,15 @@
           <w:numId w:val="13"/>
         </w:numPr>
         <w:ind w:left="720" w:hanging="360"/>
-      </w:pPr>
-      <w:r>
-        <w:rPr>
-          <w:rtl w:val="0"/>
-        </w:rPr>
-        <w:t xml:space="preserve">Features:</w:t>
+        <w:rPr>
+          <w:i w:val="0"/>
+        </w:rPr>
+      </w:pPr>
+      <w:r>
+        <w:rPr>
+          <w:rtl w:val="0"/>
+        </w:rPr>
+        <w:t xml:space="preserve">Structured Data:</w:t>
       </w:r>
     </w:p>
     <w:p>
@@ -616,126 +736,6 @@
         <w:numPr>
           <w:ilvl w:val="0"/>
           <w:numId w:val="13"/>
-        </w:numPr>
-        <w:ind w:left="720" w:hanging="360"/>
-      </w:pPr>
-      <w:r>
-        <w:rPr>
-          <w:rtl w:val="0"/>
-        </w:rPr>
-        <w:t xml:space="preserve">Labels:</w:t>
-      </w:r>
-    </w:p>
-    <w:p>
-      <w:pPr>
-        <w:rPr/>
-      </w:pPr>
-      <w:r>
-        <w:rPr>
-          <w:rtl w:val="0"/>
-        </w:rPr>
-      </w:r>
-    </w:p>
-    <w:p>
-      <w:pPr>
-        <w:pStyle w:val="Heading4"/>
-        <w:rPr/>
-      </w:pPr>
-      <w:bookmarkStart w:colFirst="0" w:colLast="0" w:name="_ytfcj8rjf45r" w:id="18"/>
-      <w:bookmarkEnd w:id="18"/>
-      <w:r>
-        <w:rPr>
-          <w:rtl w:val="0"/>
-        </w:rPr>
-        <w:t xml:space="preserve">What is the goal of a supervised learning algorithm and how is it accomplished?</w:t>
-      </w:r>
-    </w:p>
-    <w:p>
-      <w:pPr>
-        <w:rPr/>
-      </w:pPr>
-      <w:r>
-        <w:rPr>
-          <w:rtl w:val="0"/>
-        </w:rPr>
-      </w:r>
-    </w:p>
-    <w:p>
-      <w:pPr>
-        <w:rPr/>
-      </w:pPr>
-      <w:r>
-        <w:rPr>
-          <w:rtl w:val="0"/>
-        </w:rPr>
-      </w:r>
-    </w:p>
-    <w:p>
-      <w:pPr>
-        <w:rPr/>
-      </w:pPr>
-      <w:r>
-        <w:rPr>
-          <w:rtl w:val="0"/>
-        </w:rPr>
-      </w:r>
-    </w:p>
-    <w:p>
-      <w:pPr>
-        <w:pStyle w:val="Heading3"/>
-        <w:rPr/>
-      </w:pPr>
-      <w:bookmarkStart w:colFirst="0" w:colLast="0" w:name="_phjckwxi3l5l" w:id="19"/>
-      <w:bookmarkEnd w:id="19"/>
-      <w:r>
-        <w:rPr>
-          <w:rtl w:val="0"/>
-        </w:rPr>
-        <w:t xml:space="preserve">ML use cases</w:t>
-      </w:r>
-      <w:r>
-        <w:rPr>
-          <w:rtl w:val="0"/>
-        </w:rPr>
-      </w:r>
-    </w:p>
-    <w:p>
-      <w:pPr>
-        <w:pStyle w:val="Heading4"/>
-        <w:rPr/>
-      </w:pPr>
-      <w:bookmarkStart w:colFirst="0" w:colLast="0" w:name="_nc9yxxf79t34" w:id="20"/>
-      <w:bookmarkEnd w:id="20"/>
-      <w:r>
-        <w:rPr>
-          <w:rtl w:val="0"/>
-        </w:rPr>
-        <w:t xml:space="preserve">What does structured and unstructured data look like? Which of them is homogeneous and which (usually) heterogeneous?</w:t>
-      </w:r>
-    </w:p>
-    <w:p>
-      <w:pPr>
-        <w:numPr>
-          <w:ilvl w:val="0"/>
-          <w:numId w:val="8"/>
-        </w:numPr>
-        <w:ind w:left="720" w:hanging="360"/>
-        <w:rPr>
-          <w:i w:val="0"/>
-        </w:rPr>
-      </w:pPr>
-      <w:r>
-        <w:rPr>
-          <w:rtl w:val="0"/>
-        </w:rPr>
-        <w:t xml:space="preserve">Structured Data:</w:t>
-      </w:r>
-    </w:p>
-    <w:p>
-      <w:pPr>
-        <w:numPr>
-          <w:ilvl w:val="0"/>
-          <w:numId w:val="8"/>
         </w:numPr>
         <w:ind w:left="720" w:hanging="360"/>
         <w:rPr>
@@ -793,7 +793,7 @@
       <w:pPr>
         <w:numPr>
           <w:ilvl w:val="0"/>
-          <w:numId w:val="10"/>
+          <w:numId w:val="14"/>
         </w:numPr>
         <w:ind w:left="720" w:hanging="360"/>
       </w:pPr>
@@ -808,7 +808,7 @@
       <w:pPr>
         <w:numPr>
           <w:ilvl w:val="0"/>
-          <w:numId w:val="10"/>
+          <w:numId w:val="14"/>
         </w:numPr>
         <w:ind w:left="720" w:hanging="360"/>
       </w:pPr>
@@ -823,7 +823,7 @@
       <w:pPr>
         <w:numPr>
           <w:ilvl w:val="0"/>
-          <w:numId w:val="10"/>
+          <w:numId w:val="14"/>
         </w:numPr>
         <w:ind w:left="720" w:hanging="360"/>
       </w:pPr>
@@ -838,7 +838,7 @@
       <w:pPr>
         <w:numPr>
           <w:ilvl w:val="0"/>
-          <w:numId w:val="10"/>
+          <w:numId w:val="14"/>
         </w:numPr>
         <w:ind w:left="720" w:hanging="360"/>
       </w:pPr>
@@ -853,7 +853,7 @@
       <w:pPr>
         <w:numPr>
           <w:ilvl w:val="0"/>
-          <w:numId w:val="10"/>
+          <w:numId w:val="14"/>
         </w:numPr>
         <w:ind w:left="720" w:hanging="360"/>
       </w:pPr>
@@ -868,7 +868,7 @@
       <w:pPr>
         <w:numPr>
           <w:ilvl w:val="0"/>
-          <w:numId w:val="10"/>
+          <w:numId w:val="14"/>
         </w:numPr>
         <w:ind w:left="720" w:hanging="360"/>
       </w:pPr>
@@ -876,14 +876,14 @@
         <w:rPr>
           <w:rtl w:val="0"/>
         </w:rPr>
-        <w:t xml:space="preserve">Deep Learning:</w:t>
+        <w:t xml:space="preserve">Generative AI:</w:t>
       </w:r>
     </w:p>
     <w:p>
       <w:pPr>
         <w:numPr>
           <w:ilvl w:val="0"/>
-          <w:numId w:val="10"/>
+          <w:numId w:val="14"/>
         </w:numPr>
         <w:ind w:left="720" w:hanging="360"/>
       </w:pPr>
@@ -898,7 +898,7 @@
       <w:pPr>
         <w:numPr>
           <w:ilvl w:val="0"/>
-          <w:numId w:val="10"/>
+          <w:numId w:val="14"/>
         </w:numPr>
         <w:ind w:left="720" w:hanging="360"/>
       </w:pPr>
@@ -1409,7 +1409,7 @@
       <w:pPr>
         <w:numPr>
           <w:ilvl w:val="0"/>
-          <w:numId w:val="8"/>
+          <w:numId w:val="13"/>
         </w:numPr>
         <w:ind w:left="720" w:hanging="360"/>
       </w:pPr>
@@ -1424,7 +1424,7 @@
       <w:pPr>
         <w:numPr>
           <w:ilvl w:val="0"/>
-          <w:numId w:val="8"/>
+          <w:numId w:val="13"/>
         </w:numPr>
         <w:ind w:left="720" w:hanging="360"/>
       </w:pPr>
@@ -1625,7 +1625,7 @@
       <w:pPr>
         <w:numPr>
           <w:ilvl w:val="0"/>
-          <w:numId w:val="11"/>
+          <w:numId w:val="9"/>
         </w:numPr>
         <w:ind w:left="720" w:hanging="360"/>
         <w:rPr>
@@ -1643,7 +1643,7 @@
       <w:pPr>
         <w:numPr>
           <w:ilvl w:val="0"/>
-          <w:numId w:val="11"/>
+          <w:numId w:val="9"/>
         </w:numPr>
         <w:ind w:left="720" w:hanging="360"/>
         <w:rPr>
@@ -1661,7 +1661,7 @@
       <w:pPr>
         <w:numPr>
           <w:ilvl w:val="0"/>
-          <w:numId w:val="11"/>
+          <w:numId w:val="9"/>
         </w:numPr>
         <w:ind w:left="720" w:hanging="360"/>
         <w:rPr>
@@ -1828,7 +1828,7 @@
       <w:pPr>
         <w:numPr>
           <w:ilvl w:val="0"/>
-          <w:numId w:val="1"/>
+          <w:numId w:val="2"/>
         </w:numPr>
         <w:ind w:left="720" w:hanging="360"/>
         <w:rPr>
@@ -1846,7 +1846,7 @@
       <w:pPr>
         <w:numPr>
           <w:ilvl w:val="0"/>
-          <w:numId w:val="1"/>
+          <w:numId w:val="2"/>
         </w:numPr>
         <w:ind w:left="720" w:hanging="360"/>
         <w:rPr>
@@ -1864,7 +1864,7 @@
       <w:pPr>
         <w:numPr>
           <w:ilvl w:val="0"/>
-          <w:numId w:val="1"/>
+          <w:numId w:val="2"/>
         </w:numPr>
         <w:ind w:left="720" w:hanging="360"/>
         <w:rPr>
@@ -2008,7 +2008,7 @@
       <w:pPr>
         <w:numPr>
           <w:ilvl w:val="0"/>
-          <w:numId w:val="12"/>
+          <w:numId w:val="11"/>
         </w:numPr>
         <w:ind w:left="720" w:hanging="360"/>
       </w:pPr>
@@ -2023,7 +2023,7 @@
       <w:pPr>
         <w:numPr>
           <w:ilvl w:val="0"/>
-          <w:numId w:val="12"/>
+          <w:numId w:val="11"/>
         </w:numPr>
         <w:ind w:left="720" w:hanging="360"/>
       </w:pPr>
@@ -2981,7 +2981,7 @@
       <w:pPr>
         <w:numPr>
           <w:ilvl w:val="0"/>
-          <w:numId w:val="9"/>
+          <w:numId w:val="7"/>
         </w:numPr>
         <w:ind w:left="720" w:hanging="360"/>
         <w:rPr>
@@ -2999,7 +2999,7 @@
       <w:pPr>
         <w:numPr>
           <w:ilvl w:val="0"/>
-          <w:numId w:val="9"/>
+          <w:numId w:val="7"/>
         </w:numPr>
         <w:ind w:left="720" w:hanging="360"/>
         <w:rPr>
@@ -4259,7 +4259,7 @@
       <w:pPr>
         <w:numPr>
           <w:ilvl w:val="0"/>
-          <w:numId w:val="2"/>
+          <w:numId w:val="12"/>
         </w:numPr>
         <w:ind w:left="720" w:hanging="360"/>
         <w:rPr>
@@ -4279,7 +4279,7 @@
         <w:pStyle w:val="Heading4"/>
         <w:numPr>
           <w:ilvl w:val="0"/>
-          <w:numId w:val="2"/>
+          <w:numId w:val="12"/>
         </w:numPr>
         <w:ind w:left="720" w:hanging="360"/>
         <w:rPr>
@@ -4301,7 +4301,7 @@
       <w:pPr>
         <w:numPr>
           <w:ilvl w:val="0"/>
-          <w:numId w:val="2"/>
+          <w:numId w:val="12"/>
         </w:numPr>
         <w:ind w:left="720" w:hanging="360"/>
         <w:rPr>
@@ -5242,7 +5242,7 @@
       <w:pPr>
         <w:numPr>
           <w:ilvl w:val="0"/>
-          <w:numId w:val="14"/>
+          <w:numId w:val="8"/>
         </w:numPr>
         <w:ind w:left="720" w:hanging="360"/>
         <w:rPr>
@@ -5260,7 +5260,7 @@
       <w:pPr>
         <w:numPr>
           <w:ilvl w:val="0"/>
-          <w:numId w:val="14"/>
+          <w:numId w:val="8"/>
         </w:numPr>
         <w:ind w:left="720" w:hanging="360"/>
         <w:rPr>
@@ -5278,7 +5278,7 @@
       <w:pPr>
         <w:numPr>
           <w:ilvl w:val="0"/>
-          <w:numId w:val="14"/>
+          <w:numId w:val="8"/>
         </w:numPr>
         <w:ind w:left="720" w:hanging="360"/>
         <w:rPr>
@@ -5296,7 +5296,7 @@
       <w:pPr>
         <w:numPr>
           <w:ilvl w:val="0"/>
-          <w:numId w:val="14"/>
+          <w:numId w:val="8"/>
         </w:numPr>
         <w:ind w:left="720" w:hanging="360"/>
         <w:rPr>
@@ -5314,7 +5314,7 @@
       <w:pPr>
         <w:numPr>
           <w:ilvl w:val="0"/>
-          <w:numId w:val="14"/>
+          <w:numId w:val="8"/>
         </w:numPr>
         <w:ind w:left="720" w:hanging="360"/>
         <w:rPr>
@@ -5351,7 +5351,7 @@
 </file>
 
 <file path=word/footer1.xml><?xml version="1.0" encoding="utf-8"?>
-<w:ftr xmlns:mc="http://schemas.openxmlformats.org/markup-compatibility/2006" xmlns:o="urn:schemas-microsoft-com:office:office" xmlns:r="http://schemas.openxmlformats.org/officeDocument/2006/relationships" xmlns:m="http://schemas.openxmlformats.org/officeDocument/2006/math" xmlns:v="urn:schemas-microsoft-com:vml" xmlns:wp="http://schemas.openxmlformats.org/drawingml/2006/wordprocessingDrawing" xmlns:w10="urn:schemas-microsoft-com:office:word" xmlns:w="http://schemas.openxmlformats.org/wordprocessingml/2006/main" xmlns:wne="http://schemas.microsoft.com/office/word/2006/wordml" xmlns:sl="http://schemas.openxmlformats.org/schemaLibrary/2006/main" xmlns:a="http://schemas.openxmlformats.org/drawingml/2006/main" xmlns:pic="http://schemas.openxmlformats.org/drawingml/2006/picture" xmlns:c="http://schemas.openxmlformats.org/drawingml/2006/chart" xmlns:lc="http://schemas.openxmlformats.org/drawingml/2006/lockedCanvas" xmlns:dgm="http://schemas.openxmlformats.org/drawingml/2006/diagram" xmlns:wps="http://schemas.microsoft.com/office/word/2010/wordprocessingShape" xmlns:wpg="http://schemas.microsoft.com/office/word/2010/wordprocessingGroup" xmlns:w14="http://schemas.microsoft.com/office/word/2010/wordml" xmlns:w15="http://schemas.microsoft.com/office/word/2012/wordml">
+<w:ftr xmlns:mc="http://schemas.openxmlformats.org/markup-compatibility/2006" xmlns:o="urn:schemas-microsoft-com:office:office" xmlns:r="http://schemas.openxmlformats.org/officeDocument/2006/relationships" xmlns:m="http://schemas.openxmlformats.org/officeDocument/2006/math" xmlns:v="urn:schemas-microsoft-com:vml" xmlns:wp="http://schemas.openxmlformats.org/drawingml/2006/wordprocessingDrawing" xmlns:w10="urn:schemas-microsoft-com:office:word" xmlns:w="http://schemas.openxmlformats.org/wordprocessingml/2006/main" xmlns:wne="http://schemas.microsoft.com/office/word/2006/wordml" xmlns:sl="http://schemas.openxmlformats.org/schemaLibrary/2006/main" xmlns:a="http://schemas.openxmlformats.org/drawingml/2006/main" xmlns:pic="http://schemas.openxmlformats.org/drawingml/2006/picture" xmlns:c="http://schemas.openxmlformats.org/drawingml/2006/chart" xmlns:lc="http://schemas.openxmlformats.org/drawingml/2006/lockedCanvas" xmlns:dgm="http://schemas.openxmlformats.org/drawingml/2006/diagram" xmlns:wps="http://schemas.microsoft.com/office/word/2010/wordprocessingShape" xmlns:wpg="http://schemas.microsoft.com/office/word/2010/wordprocessingGroup" xmlns:w14="http://schemas.microsoft.com/office/word/2010/wordml" xmlns:w15="http://schemas.microsoft.com/office/word/2012/wordml" xmlns:w16="http://schemas.microsoft.com/office/word/2018/wordml" xmlns:w16cex="http://schemas.microsoft.com/office/word/2018/wordml/cex" xmlns:w16cid="http://schemas.microsoft.com/office/word/2016/wordml/cid" xmlns="http://schemas.microsoft.com/office/tasks/2019/documenttasks" xmlns:cr="http://schemas.microsoft.com/office/comments/2020/reactions">
   <w:p>
     <w:pPr>
       <w:rPr/>
@@ -5366,7 +5366,7 @@
 </file>
 
 <file path=word/numbering.xml><?xml version="1.0" encoding="utf-8"?>
-<w:numbering xmlns:mc="http://schemas.openxmlformats.org/markup-compatibility/2006" xmlns:o="urn:schemas-microsoft-com:office:office" xmlns:r="http://schemas.openxmlformats.org/officeDocument/2006/relationships" xmlns:m="http://schemas.openxmlformats.org/officeDocument/2006/math" xmlns:v="urn:schemas-microsoft-com:vml" xmlns:wp="http://schemas.openxmlformats.org/drawingml/2006/wordprocessingDrawing" xmlns:w10="urn:schemas-microsoft-com:office:word" xmlns:w="http://schemas.openxmlformats.org/wordprocessingml/2006/main" xmlns:wne="http://schemas.microsoft.com/office/word/2006/wordml" xmlns:sl="http://schemas.openxmlformats.org/schemaLibrary/2006/main" xmlns:a="http://schemas.openxmlformats.org/drawingml/2006/main" xmlns:pic="http://schemas.openxmlformats.org/drawingml/2006/picture" xmlns:c="http://schemas.openxmlformats.org/drawingml/2006/chart" xmlns:lc="http://schemas.openxmlformats.org/drawingml/2006/lockedCanvas" xmlns:dgm="http://schemas.openxmlformats.org/drawingml/2006/diagram" xmlns:wps="http://schemas.microsoft.com/office/word/2010/wordprocessingShape" xmlns:wpg="http://schemas.microsoft.com/office/word/2010/wordprocessingGroup" xmlns:w14="http://schemas.microsoft.com/office/word/2010/wordml" xmlns:w15="http://schemas.microsoft.com/office/word/2012/wordml">
+<w:numbering xmlns:mc="http://schemas.openxmlformats.org/markup-compatibility/2006" xmlns:o="urn:schemas-microsoft-com:office:office" xmlns:r="http://schemas.openxmlformats.org/officeDocument/2006/relationships" xmlns:m="http://schemas.openxmlformats.org/officeDocument/2006/math" xmlns:v="urn:schemas-microsoft-com:vml" xmlns:wp="http://schemas.openxmlformats.org/drawingml/2006/wordprocessingDrawing" xmlns:w10="urn:schemas-microsoft-com:office:word" xmlns:w="http://schemas.openxmlformats.org/wordprocessingml/2006/main" xmlns:wne="http://schemas.microsoft.com/office/word/2006/wordml" xmlns:sl="http://schemas.openxmlformats.org/schemaLibrary/2006/main" xmlns:a="http://schemas.openxmlformats.org/drawingml/2006/main" xmlns:pic="http://schemas.openxmlformats.org/drawingml/2006/picture" xmlns:c="http://schemas.openxmlformats.org/drawingml/2006/chart" xmlns:lc="http://schemas.openxmlformats.org/drawingml/2006/lockedCanvas" xmlns:dgm="http://schemas.openxmlformats.org/drawingml/2006/diagram" xmlns:wps="http://schemas.microsoft.com/office/word/2010/wordprocessingShape" xmlns:wpg="http://schemas.microsoft.com/office/word/2010/wordprocessingGroup" xmlns:w14="http://schemas.microsoft.com/office/word/2010/wordml" xmlns:w15="http://schemas.microsoft.com/office/word/2012/wordml" xmlns:w16="http://schemas.microsoft.com/office/word/2018/wordml" xmlns:w16cex="http://schemas.microsoft.com/office/word/2018/wordml/cex" xmlns:w16cid="http://schemas.microsoft.com/office/word/2016/wordml/cid" xmlns="http://schemas.microsoft.com/office/tasks/2019/documenttasks" xmlns:cr="http://schemas.microsoft.com/office/comments/2020/reactions">
   <w:abstractNum w:abstractNumId="1">
     <w:lvl w:ilvl="0">
       <w:start w:val="1"/>
@@ -5481,7 +5481,7 @@
     <w:lvl w:ilvl="0">
       <w:start w:val="1"/>
       <w:numFmt w:val="bullet"/>
-      <w:lvlText w:val="-"/>
+      <w:lvlText w:val="➔"/>
       <w:lvlJc w:val="left"/>
       <w:pPr>
         <w:ind w:left="720" w:hanging="360"/>
@@ -5493,7 +5493,7 @@
     <w:lvl w:ilvl="1">
       <w:start w:val="1"/>
       <w:numFmt w:val="bullet"/>
-      <w:lvlText w:val="-"/>
+      <w:lvlText w:val="◆"/>
       <w:lvlJc w:val="left"/>
       <w:pPr>
         <w:ind w:left="1440" w:hanging="360"/>
@@ -5505,7 +5505,7 @@
     <w:lvl w:ilvl="2">
       <w:start w:val="1"/>
       <w:numFmt w:val="bullet"/>
-      <w:lvlText w:val="-"/>
+      <w:lvlText w:val="●"/>
       <w:lvlJc w:val="left"/>
       <w:pPr>
         <w:ind w:left="2160" w:hanging="360"/>
@@ -5517,7 +5517,7 @@
     <w:lvl w:ilvl="3">
       <w:start w:val="1"/>
       <w:numFmt w:val="bullet"/>
-      <w:lvlText w:val="-"/>
+      <w:lvlText w:val="○"/>
       <w:lvlJc w:val="left"/>
       <w:pPr>
         <w:ind w:left="2880" w:hanging="360"/>
@@ -5529,7 +5529,7 @@
     <w:lvl w:ilvl="4">
       <w:start w:val="1"/>
       <w:numFmt w:val="bullet"/>
-      <w:lvlText w:val="-"/>
+      <w:lvlText w:val="◆"/>
       <w:lvlJc w:val="left"/>
       <w:pPr>
         <w:ind w:left="3600" w:hanging="360"/>
@@ -5541,7 +5541,7 @@
     <w:lvl w:ilvl="5">
       <w:start w:val="1"/>
       <w:numFmt w:val="bullet"/>
-      <w:lvlText w:val="-"/>
+      <w:lvlText w:val="●"/>
       <w:lvlJc w:val="left"/>
       <w:pPr>
         <w:ind w:left="4320" w:hanging="360"/>
@@ -5553,7 +5553,7 @@
     <w:lvl w:ilvl="6">
       <w:start w:val="1"/>
       <w:numFmt w:val="bullet"/>
-      <w:lvlText w:val="-"/>
+      <w:lvlText w:val="○"/>
       <w:lvlJc w:val="left"/>
       <w:pPr>
         <w:ind w:left="5040" w:hanging="360"/>
@@ -5565,7 +5565,7 @@
     <w:lvl w:ilvl="7">
       <w:start w:val="1"/>
       <w:numFmt w:val="bullet"/>
-      <w:lvlText w:val="-"/>
+      <w:lvlText w:val="◆"/>
       <w:lvlJc w:val="left"/>
       <w:pPr>
         <w:ind w:left="5760" w:hanging="360"/>
@@ -5577,7 +5577,7 @@
     <w:lvl w:ilvl="8">
       <w:start w:val="1"/>
       <w:numFmt w:val="bullet"/>
-      <w:lvlText w:val="-"/>
+      <w:lvlText w:val="●"/>
       <w:lvlJc w:val="left"/>
       <w:pPr>
         <w:ind w:left="6480" w:hanging="360"/>
@@ -5594,13 +5594,25 @@
       <w:lvlText w:val="-"/>
       <w:lvlJc w:val="left"/>
       <w:pPr>
+        <w:ind w:left="720" w:hanging="360"/>
+      </w:pPr>
+      <w:rPr>
+        <w:u w:val="none"/>
+      </w:rPr>
+    </w:lvl>
+    <w:lvl w:ilvl="1">
+      <w:start w:val="1"/>
+      <w:numFmt w:val="bullet"/>
+      <w:lvlText w:val="-"/>
+      <w:lvlJc w:val="left"/>
+      <w:pPr>
         <w:ind w:left="1440" w:hanging="360"/>
       </w:pPr>
       <w:rPr>
         <w:u w:val="none"/>
       </w:rPr>
     </w:lvl>
-    <w:lvl w:ilvl="1">
+    <w:lvl w:ilvl="2">
       <w:start w:val="1"/>
       <w:numFmt w:val="bullet"/>
       <w:lvlText w:val="-"/>
@@ -5612,7 +5624,7 @@
         <w:u w:val="none"/>
       </w:rPr>
     </w:lvl>
-    <w:lvl w:ilvl="2">
+    <w:lvl w:ilvl="3">
       <w:start w:val="1"/>
       <w:numFmt w:val="bullet"/>
       <w:lvlText w:val="-"/>
@@ -5624,7 +5636,7 @@
         <w:u w:val="none"/>
       </w:rPr>
     </w:lvl>
-    <w:lvl w:ilvl="3">
+    <w:lvl w:ilvl="4">
       <w:start w:val="1"/>
       <w:numFmt w:val="bullet"/>
       <w:lvlText w:val="-"/>
@@ -5636,7 +5648,7 @@
         <w:u w:val="none"/>
       </w:rPr>
     </w:lvl>
-    <w:lvl w:ilvl="4">
+    <w:lvl w:ilvl="5">
       <w:start w:val="1"/>
       <w:numFmt w:val="bullet"/>
       <w:lvlText w:val="-"/>
@@ -5648,7 +5660,7 @@
         <w:u w:val="none"/>
       </w:rPr>
     </w:lvl>
-    <w:lvl w:ilvl="5">
+    <w:lvl w:ilvl="6">
       <w:start w:val="1"/>
       <w:numFmt w:val="bullet"/>
       <w:lvlText w:val="-"/>
@@ -5660,7 +5672,7 @@
         <w:u w:val="none"/>
       </w:rPr>
     </w:lvl>
-    <w:lvl w:ilvl="6">
+    <w:lvl w:ilvl="7">
       <w:start w:val="1"/>
       <w:numFmt w:val="bullet"/>
       <w:lvlText w:val="-"/>
@@ -5672,25 +5684,13 @@
         <w:u w:val="none"/>
       </w:rPr>
     </w:lvl>
-    <w:lvl w:ilvl="7">
+    <w:lvl w:ilvl="8">
       <w:start w:val="1"/>
       <w:numFmt w:val="bullet"/>
       <w:lvlText w:val="-"/>
       <w:lvlJc w:val="left"/>
       <w:pPr>
         <w:ind w:left="6480" w:hanging="360"/>
-      </w:pPr>
-      <w:rPr>
-        <w:u w:val="none"/>
-      </w:rPr>
-    </w:lvl>
-    <w:lvl w:ilvl="8">
-      <w:start w:val="1"/>
-      <w:numFmt w:val="bullet"/>
-      <w:lvlText w:val="-"/>
-      <w:lvlJc w:val="left"/>
-      <w:pPr>
-        <w:ind w:left="7200" w:hanging="360"/>
       </w:pPr>
       <w:rPr>
         <w:u w:val="none"/>
@@ -6140,8 +6140,8 @@
   <w:abstractNum w:abstractNumId="8">
     <w:lvl w:ilvl="0">
       <w:start w:val="1"/>
-      <w:numFmt w:val="bullet"/>
-      <w:lvlText w:val="➔"/>
+      <w:numFmt w:val="decimal"/>
+      <w:lvlText w:val="%1."/>
       <w:lvlJc w:val="left"/>
       <w:pPr>
         <w:ind w:left="720" w:hanging="360"/>
@@ -6152,8 +6152,8 @@
     </w:lvl>
     <w:lvl w:ilvl="1">
       <w:start w:val="1"/>
-      <w:numFmt w:val="bullet"/>
-      <w:lvlText w:val="◆"/>
+      <w:numFmt w:val="lowerLetter"/>
+      <w:lvlText w:val="%2."/>
       <w:lvlJc w:val="left"/>
       <w:pPr>
         <w:ind w:left="1440" w:hanging="360"/>
@@ -6164,9 +6164,9 @@
     </w:lvl>
     <w:lvl w:ilvl="2">
       <w:start w:val="1"/>
-      <w:numFmt w:val="bullet"/>
-      <w:lvlText w:val="●"/>
-      <w:lvlJc w:val="left"/>
+      <w:numFmt w:val="lowerRoman"/>
+      <w:lvlText w:val="%3."/>
+      <w:lvlJc w:val="right"/>
       <w:pPr>
         <w:ind w:left="2160" w:hanging="360"/>
       </w:pPr>
@@ -6176,8 +6176,8 @@
     </w:lvl>
     <w:lvl w:ilvl="3">
       <w:start w:val="1"/>
-      <w:numFmt w:val="bullet"/>
-      <w:lvlText w:val="○"/>
+      <w:numFmt w:val="decimal"/>
+      <w:lvlText w:val="%4."/>
       <w:lvlJc w:val="left"/>
       <w:pPr>
         <w:ind w:left="2880" w:hanging="360"/>
@@ -6188,8 +6188,8 @@
     </w:lvl>
     <w:lvl w:ilvl="4">
       <w:start w:val="1"/>
-      <w:numFmt w:val="bullet"/>
-      <w:lvlText w:val="◆"/>
+      <w:numFmt w:val="lowerLetter"/>
+      <w:lvlText w:val="%5."/>
       <w:lvlJc w:val="left"/>
       <w:pPr>
         <w:ind w:left="3600" w:hanging="360"/>
@@ -6200,9 +6200,9 @@
     </w:lvl>
     <w:lvl w:ilvl="5">
       <w:start w:val="1"/>
-      <w:numFmt w:val="bullet"/>
-      <w:lvlText w:val="●"/>
-      <w:lvlJc w:val="left"/>
+      <w:numFmt w:val="lowerRoman"/>
+      <w:lvlText w:val="%6."/>
+      <w:lvlJc w:val="right"/>
       <w:pPr>
         <w:ind w:left="4320" w:hanging="360"/>
       </w:pPr>
@@ -6212,8 +6212,8 @@
     </w:lvl>
     <w:lvl w:ilvl="6">
       <w:start w:val="1"/>
-      <w:numFmt w:val="bullet"/>
-      <w:lvlText w:val="○"/>
+      <w:numFmt w:val="decimal"/>
+      <w:lvlText w:val="%7."/>
       <w:lvlJc w:val="left"/>
       <w:pPr>
         <w:ind w:left="5040" w:hanging="360"/>
@@ -6224,8 +6224,8 @@
     </w:lvl>
     <w:lvl w:ilvl="7">
       <w:start w:val="1"/>
-      <w:numFmt w:val="bullet"/>
-      <w:lvlText w:val="◆"/>
+      <w:numFmt w:val="lowerLetter"/>
+      <w:lvlText w:val="%8."/>
       <w:lvlJc w:val="left"/>
       <w:pPr>
         <w:ind w:left="5760" w:hanging="360"/>
@@ -6236,9 +6236,9 @@
     </w:lvl>
     <w:lvl w:ilvl="8">
       <w:start w:val="1"/>
-      <w:numFmt w:val="bullet"/>
-      <w:lvlText w:val="●"/>
-      <w:lvlJc w:val="left"/>
+      <w:numFmt w:val="lowerRoman"/>
+      <w:lvlText w:val="%9."/>
+      <w:lvlJc w:val="right"/>
       <w:pPr>
         <w:ind w:left="6480" w:hanging="360"/>
       </w:pPr>
@@ -6251,7 +6251,7 @@
     <w:lvl w:ilvl="0">
       <w:start w:val="1"/>
       <w:numFmt w:val="bullet"/>
-      <w:lvlText w:val="-"/>
+      <w:lvlText w:val="➔"/>
       <w:lvlJc w:val="left"/>
       <w:pPr>
         <w:ind w:left="720" w:hanging="360"/>
@@ -6263,7 +6263,7 @@
     <w:lvl w:ilvl="1">
       <w:start w:val="1"/>
       <w:numFmt w:val="bullet"/>
-      <w:lvlText w:val="-"/>
+      <w:lvlText w:val="◆"/>
       <w:lvlJc w:val="left"/>
       <w:pPr>
         <w:ind w:left="1440" w:hanging="360"/>
@@ -6275,7 +6275,7 @@
     <w:lvl w:ilvl="2">
       <w:start w:val="1"/>
       <w:numFmt w:val="bullet"/>
-      <w:lvlText w:val="-"/>
+      <w:lvlText w:val="●"/>
       <w:lvlJc w:val="left"/>
       <w:pPr>
         <w:ind w:left="2160" w:hanging="360"/>
@@ -6287,7 +6287,7 @@
     <w:lvl w:ilvl="3">
       <w:start w:val="1"/>
       <w:numFmt w:val="bullet"/>
-      <w:lvlText w:val="-"/>
+      <w:lvlText w:val="○"/>
       <w:lvlJc w:val="left"/>
       <w:pPr>
         <w:ind w:left="2880" w:hanging="360"/>
@@ -6299,7 +6299,7 @@
     <w:lvl w:ilvl="4">
       <w:start w:val="1"/>
       <w:numFmt w:val="bullet"/>
-      <w:lvlText w:val="-"/>
+      <w:lvlText w:val="◆"/>
       <w:lvlJc w:val="left"/>
       <w:pPr>
         <w:ind w:left="3600" w:hanging="360"/>
@@ -6311,7 +6311,7 @@
     <w:lvl w:ilvl="5">
       <w:start w:val="1"/>
       <w:numFmt w:val="bullet"/>
-      <w:lvlText w:val="-"/>
+      <w:lvlText w:val="●"/>
       <w:lvlJc w:val="left"/>
       <w:pPr>
         <w:ind w:left="4320" w:hanging="360"/>
@@ -6323,7 +6323,7 @@
     <w:lvl w:ilvl="6">
       <w:start w:val="1"/>
       <w:numFmt w:val="bullet"/>
-      <w:lvlText w:val="-"/>
+      <w:lvlText w:val="○"/>
       <w:lvlJc w:val="left"/>
       <w:pPr>
         <w:ind w:left="5040" w:hanging="360"/>
@@ -6335,7 +6335,7 @@
     <w:lvl w:ilvl="7">
       <w:start w:val="1"/>
       <w:numFmt w:val="bullet"/>
-      <w:lvlText w:val="-"/>
+      <w:lvlText w:val="◆"/>
       <w:lvlJc w:val="left"/>
       <w:pPr>
         <w:ind w:left="5760" w:hanging="360"/>
@@ -6347,7 +6347,7 @@
     <w:lvl w:ilvl="8">
       <w:start w:val="1"/>
       <w:numFmt w:val="bullet"/>
-      <w:lvlText w:val="-"/>
+      <w:lvlText w:val="●"/>
       <w:lvlJc w:val="left"/>
       <w:pPr>
         <w:ind w:left="6480" w:hanging="360"/>
@@ -6364,7 +6364,7 @@
       <w:lvlText w:val="-"/>
       <w:lvlJc w:val="left"/>
       <w:pPr>
-        <w:ind w:left="720" w:hanging="360"/>
+        <w:ind w:left="1440" w:hanging="360"/>
       </w:pPr>
       <w:rPr>
         <w:u w:val="none"/>
@@ -6376,7 +6376,7 @@
       <w:lvlText w:val="-"/>
       <w:lvlJc w:val="left"/>
       <w:pPr>
-        <w:ind w:left="1440" w:hanging="360"/>
+        <w:ind w:left="2160" w:hanging="360"/>
       </w:pPr>
       <w:rPr>
         <w:u w:val="none"/>
@@ -6388,7 +6388,7 @@
       <w:lvlText w:val="-"/>
       <w:lvlJc w:val="left"/>
       <w:pPr>
-        <w:ind w:left="2160" w:hanging="360"/>
+        <w:ind w:left="2880" w:hanging="360"/>
       </w:pPr>
       <w:rPr>
         <w:u w:val="none"/>
@@ -6400,7 +6400,7 @@
       <w:lvlText w:val="-"/>
       <w:lvlJc w:val="left"/>
       <w:pPr>
-        <w:ind w:left="2880" w:hanging="360"/>
+        <w:ind w:left="3600" w:hanging="360"/>
       </w:pPr>
       <w:rPr>
         <w:u w:val="none"/>
@@ -6412,7 +6412,7 @@
       <w:lvlText w:val="-"/>
       <w:lvlJc w:val="left"/>
       <w:pPr>
-        <w:ind w:left="3600" w:hanging="360"/>
+        <w:ind w:left="4320" w:hanging="360"/>
       </w:pPr>
       <w:rPr>
         <w:u w:val="none"/>
@@ -6424,7 +6424,7 @@
       <w:lvlText w:val="-"/>
       <w:lvlJc w:val="left"/>
       <w:pPr>
-        <w:ind w:left="4320" w:hanging="360"/>
+        <w:ind w:left="5040" w:hanging="360"/>
       </w:pPr>
       <w:rPr>
         <w:u w:val="none"/>
@@ -6436,7 +6436,7 @@
       <w:lvlText w:val="-"/>
       <w:lvlJc w:val="left"/>
       <w:pPr>
-        <w:ind w:left="5040" w:hanging="360"/>
+        <w:ind w:left="5760" w:hanging="360"/>
       </w:pPr>
       <w:rPr>
         <w:u w:val="none"/>
@@ -6448,7 +6448,7 @@
       <w:lvlText w:val="-"/>
       <w:lvlJc w:val="left"/>
       <w:pPr>
-        <w:ind w:left="5760" w:hanging="360"/>
+        <w:ind w:left="6480" w:hanging="360"/>
       </w:pPr>
       <w:rPr>
         <w:u w:val="none"/>
@@ -6460,7 +6460,7 @@
       <w:lvlText w:val="-"/>
       <w:lvlJc w:val="left"/>
       <w:pPr>
-        <w:ind w:left="6480" w:hanging="360"/>
+        <w:ind w:left="7200" w:hanging="360"/>
       </w:pPr>
       <w:rPr>
         <w:u w:val="none"/>
@@ -6471,7 +6471,7 @@
     <w:lvl w:ilvl="0">
       <w:start w:val="1"/>
       <w:numFmt w:val="bullet"/>
-      <w:lvlText w:val="➔"/>
+      <w:lvlText w:val="-"/>
       <w:lvlJc w:val="left"/>
       <w:pPr>
         <w:ind w:left="720" w:hanging="360"/>
@@ -6483,7 +6483,7 @@
     <w:lvl w:ilvl="1">
       <w:start w:val="1"/>
       <w:numFmt w:val="bullet"/>
-      <w:lvlText w:val="◆"/>
+      <w:lvlText w:val="-"/>
       <w:lvlJc w:val="left"/>
       <w:pPr>
         <w:ind w:left="1440" w:hanging="360"/>
@@ -6495,7 +6495,7 @@
     <w:lvl w:ilvl="2">
       <w:start w:val="1"/>
       <w:numFmt w:val="bullet"/>
-      <w:lvlText w:val="●"/>
+      <w:lvlText w:val="-"/>
       <w:lvlJc w:val="left"/>
       <w:pPr>
         <w:ind w:left="2160" w:hanging="360"/>
@@ -6507,7 +6507,7 @@
     <w:lvl w:ilvl="3">
       <w:start w:val="1"/>
       <w:numFmt w:val="bullet"/>
-      <w:lvlText w:val="○"/>
+      <w:lvlText w:val="-"/>
       <w:lvlJc w:val="left"/>
       <w:pPr>
         <w:ind w:left="2880" w:hanging="360"/>
@@ -6519,7 +6519,7 @@
     <w:lvl w:ilvl="4">
       <w:start w:val="1"/>
       <w:numFmt w:val="bullet"/>
-      <w:lvlText w:val="◆"/>
+      <w:lvlText w:val="-"/>
       <w:lvlJc w:val="left"/>
       <w:pPr>
         <w:ind w:left="3600" w:hanging="360"/>
@@ -6531,7 +6531,7 @@
     <w:lvl w:ilvl="5">
       <w:start w:val="1"/>
       <w:numFmt w:val="bullet"/>
-      <w:lvlText w:val="●"/>
+      <w:lvlText w:val="-"/>
       <w:lvlJc w:val="left"/>
       <w:pPr>
         <w:ind w:left="4320" w:hanging="360"/>
@@ -6543,7 +6543,7 @@
     <w:lvl w:ilvl="6">
       <w:start w:val="1"/>
       <w:numFmt w:val="bullet"/>
-      <w:lvlText w:val="○"/>
+      <w:lvlText w:val="-"/>
       <w:lvlJc w:val="left"/>
       <w:pPr>
         <w:ind w:left="5040" w:hanging="360"/>
@@ -6555,7 +6555,7 @@
     <w:lvl w:ilvl="7">
       <w:start w:val="1"/>
       <w:numFmt w:val="bullet"/>
-      <w:lvlText w:val="◆"/>
+      <w:lvlText w:val="-"/>
       <w:lvlJc w:val="left"/>
       <w:pPr>
         <w:ind w:left="5760" w:hanging="360"/>
@@ -6567,7 +6567,7 @@
     <w:lvl w:ilvl="8">
       <w:start w:val="1"/>
       <w:numFmt w:val="bullet"/>
-      <w:lvlText w:val="●"/>
+      <w:lvlText w:val="-"/>
       <w:lvlJc w:val="left"/>
       <w:pPr>
         <w:ind w:left="6480" w:hanging="360"/>
@@ -6800,8 +6800,8 @@
   <w:abstractNum w:abstractNumId="14">
     <w:lvl w:ilvl="0">
       <w:start w:val="1"/>
-      <w:numFmt w:val="decimal"/>
-      <w:lvlText w:val="%1."/>
+      <w:numFmt w:val="bullet"/>
+      <w:lvlText w:val="-"/>
       <w:lvlJc w:val="left"/>
       <w:pPr>
         <w:ind w:left="720" w:hanging="360"/>
@@ -6812,8 +6812,8 @@
     </w:lvl>
     <w:lvl w:ilvl="1">
       <w:start w:val="1"/>
-      <w:numFmt w:val="lowerLetter"/>
-      <w:lvlText w:val="%2."/>
+      <w:numFmt w:val="bullet"/>
+      <w:lvlText w:val="-"/>
       <w:lvlJc w:val="left"/>
       <w:pPr>
         <w:ind w:left="1440" w:hanging="360"/>
@@ -6824,9 +6824,9 @@
     </w:lvl>
     <w:lvl w:ilvl="2">
       <w:start w:val="1"/>
-      <w:numFmt w:val="lowerRoman"/>
-      <w:lvlText w:val="%3."/>
-      <w:lvlJc w:val="right"/>
+      <w:numFmt w:val="bullet"/>
+      <w:lvlText w:val="-"/>
+      <w:lvlJc w:val="left"/>
       <w:pPr>
         <w:ind w:left="2160" w:hanging="360"/>
       </w:pPr>
@@ -6836,8 +6836,8 @@
     </w:lvl>
     <w:lvl w:ilvl="3">
       <w:start w:val="1"/>
-      <w:numFmt w:val="decimal"/>
-      <w:lvlText w:val="%4."/>
+      <w:numFmt w:val="bullet"/>
+      <w:lvlText w:val="-"/>
       <w:lvlJc w:val="left"/>
       <w:pPr>
         <w:ind w:left="2880" w:hanging="360"/>
@@ -6848,8 +6848,8 @@
     </w:lvl>
     <w:lvl w:ilvl="4">
       <w:start w:val="1"/>
-      <w:numFmt w:val="lowerLetter"/>
-      <w:lvlText w:val="%5."/>
+      <w:numFmt w:val="bullet"/>
+      <w:lvlText w:val="-"/>
       <w:lvlJc w:val="left"/>
       <w:pPr>
         <w:ind w:left="3600" w:hanging="360"/>
@@ -6860,9 +6860,9 @@
     </w:lvl>
     <w:lvl w:ilvl="5">
       <w:start w:val="1"/>
-      <w:numFmt w:val="lowerRoman"/>
-      <w:lvlText w:val="%6."/>
-      <w:lvlJc w:val="right"/>
+      <w:numFmt w:val="bullet"/>
+      <w:lvlText w:val="-"/>
+      <w:lvlJc w:val="left"/>
       <w:pPr>
         <w:ind w:left="4320" w:hanging="360"/>
       </w:pPr>
@@ -6872,8 +6872,8 @@
     </w:lvl>
     <w:lvl w:ilvl="6">
       <w:start w:val="1"/>
-      <w:numFmt w:val="decimal"/>
-      <w:lvlText w:val="%7."/>
+      <w:numFmt w:val="bullet"/>
+      <w:lvlText w:val="-"/>
       <w:lvlJc w:val="left"/>
       <w:pPr>
         <w:ind w:left="5040" w:hanging="360"/>
@@ -6884,8 +6884,8 @@
     </w:lvl>
     <w:lvl w:ilvl="7">
       <w:start w:val="1"/>
-      <w:numFmt w:val="lowerLetter"/>
-      <w:lvlText w:val="%8."/>
+      <w:numFmt w:val="bullet"/>
+      <w:lvlText w:val="-"/>
       <w:lvlJc w:val="left"/>
       <w:pPr>
         <w:ind w:left="5760" w:hanging="360"/>
@@ -6896,9 +6896,9 @@
     </w:lvl>
     <w:lvl w:ilvl="8">
       <w:start w:val="1"/>
-      <w:numFmt w:val="lowerRoman"/>
-      <w:lvlText w:val="%9."/>
-      <w:lvlJc w:val="right"/>
+      <w:numFmt w:val="bullet"/>
+      <w:lvlText w:val="-"/>
+      <w:lvlJc w:val="left"/>
       <w:pPr>
         <w:ind w:left="6480" w:hanging="360"/>
       </w:pPr>
@@ -7066,7 +7066,7 @@
 </file>
 
 <file path=word/styles.xml><?xml version="1.0" encoding="utf-8"?>
-<w:styles xmlns:mc="http://schemas.openxmlformats.org/markup-compatibility/2006" xmlns:o="urn:schemas-microsoft-com:office:office" xmlns:r="http://schemas.openxmlformats.org/officeDocument/2006/relationships" xmlns:m="http://schemas.openxmlformats.org/officeDocument/2006/math" xmlns:v="urn:schemas-microsoft-com:vml" xmlns:wp="http://schemas.openxmlformats.org/drawingml/2006/wordprocessingDrawing" xmlns:w10="urn:schemas-microsoft-com:office:word" xmlns:w="http://schemas.openxmlformats.org/wordprocessingml/2006/main" xmlns:wne="http://schemas.microsoft.com/office/word/2006/wordml" xmlns:sl="http://schemas.openxmlformats.org/schemaLibrary/2006/main" xmlns:a="http://schemas.openxmlformats.org/drawingml/2006/main" xmlns:pic="http://schemas.openxmlformats.org/drawingml/2006/picture" xmlns:c="http://schemas.openxmlformats.org/drawingml/2006/chart" xmlns:lc="http://schemas.openxmlformats.org/drawingml/2006/lockedCanvas" xmlns:dgm="http://schemas.openxmlformats.org/drawingml/2006/diagram" xmlns:wps="http://schemas.microsoft.com/office/word/2010/wordprocessingShape" xmlns:wpg="http://schemas.microsoft.com/office/word/2010/wordprocessingGroup" xmlns:w14="http://schemas.microsoft.com/office/word/2010/wordml" xmlns:w15="http://schemas.microsoft.com/office/word/2012/wordml">
+<w:styles xmlns:mc="http://schemas.openxmlformats.org/markup-compatibility/2006" xmlns:o="urn:schemas-microsoft-com:office:office" xmlns:r="http://schemas.openxmlformats.org/officeDocument/2006/relationships" xmlns:m="http://schemas.openxmlformats.org/officeDocument/2006/math" xmlns:v="urn:schemas-microsoft-com:vml" xmlns:wp="http://schemas.openxmlformats.org/drawingml/2006/wordprocessingDrawing" xmlns:w10="urn:schemas-microsoft-com:office:word" xmlns:w="http://schemas.openxmlformats.org/wordprocessingml/2006/main" xmlns:wne="http://schemas.microsoft.com/office/word/2006/wordml" xmlns:sl="http://schemas.openxmlformats.org/schemaLibrary/2006/main" xmlns:a="http://schemas.openxmlformats.org/drawingml/2006/main" xmlns:pic="http://schemas.openxmlformats.org/drawingml/2006/picture" xmlns:c="http://schemas.openxmlformats.org/drawingml/2006/chart" xmlns:lc="http://schemas.openxmlformats.org/drawingml/2006/lockedCanvas" xmlns:dgm="http://schemas.openxmlformats.org/drawingml/2006/diagram" xmlns:wps="http://schemas.microsoft.com/office/word/2010/wordprocessingShape" xmlns:wpg="http://schemas.microsoft.com/office/word/2010/wordprocessingGroup" xmlns:w14="http://schemas.microsoft.com/office/word/2010/wordml" xmlns:w15="http://schemas.microsoft.com/office/word/2012/wordml" xmlns:w16="http://schemas.microsoft.com/office/word/2018/wordml" xmlns:w16cex="http://schemas.microsoft.com/office/word/2018/wordml/cex" xmlns:w16cid="http://schemas.microsoft.com/office/word/2016/wordml/cid" xmlns="http://schemas.microsoft.com/office/tasks/2019/documenttasks" xmlns:cr="http://schemas.microsoft.com/office/comments/2020/reactions">
   <w:docDefaults>
     <w:rPrDefault>
       <w:rPr>

</xml_diff>